<commit_message>
gestion des profiles et des presets finalisée
</commit_message>
<xml_diff>
--- a/rapport/contenu.docx
+++ b/rapport/contenu.docx
@@ -1,15 +1,15 @@
 
 <file path=word/document.xml><?xml version="1.0" encoding="utf-8"?>
-<w:document xmlns:wpc="http://schemas.microsoft.com/office/word/2010/wordprocessingCanvas" xmlns:cx="http://schemas.microsoft.com/office/drawing/2014/chartex" xmlns:cx1="http://schemas.microsoft.com/office/drawing/2015/9/8/chartex" xmlns:cx2="http://schemas.microsoft.com/office/drawing/2015/10/21/chartex" xmlns:cx3="http://schemas.microsoft.com/office/drawing/2016/5/9/chartex" xmlns:cx4="http://schemas.microsoft.com/office/drawing/2016/5/10/chartex" xmlns:cx5="http://schemas.microsoft.com/office/drawing/2016/5/11/chartex" xmlns:cx6="http://schemas.microsoft.com/office/drawing/2016/5/12/chartex" xmlns:cx7="http://schemas.microsoft.com/office/drawing/2016/5/13/chartex" xmlns:cx8="http://schemas.microsoft.com/office/drawing/2016/5/14/chartex" xmlns:mc="http://schemas.openxmlformats.org/markup-compatibility/2006" xmlns:aink="http://schemas.microsoft.com/office/drawing/2016/ink" xmlns:am3d="http://schemas.microsoft.com/office/drawing/2017/model3d" xmlns:o="urn:schemas-microsoft-com:office:office" xmlns:oel="http://schemas.microsoft.com/office/2019/extlst" xmlns:r="http://schemas.openxmlformats.org/officeDocument/2006/relationships" xmlns:m="http://schemas.openxmlformats.org/officeDocument/2006/math" xmlns:v="urn:schemas-microsoft-com:vml" xmlns:wp14="http://schemas.microsoft.com/office/word/2010/wordprocessingDrawing" xmlns:wp="http://schemas.openxmlformats.org/drawingml/2006/wordprocessingDrawing" xmlns:w10="urn:schemas-microsoft-com:office:word" xmlns:w="http://schemas.openxmlformats.org/wordprocessingml/2006/main" xmlns:w14="http://schemas.microsoft.com/office/word/2010/wordml" xmlns:w15="http://schemas.microsoft.com/office/word/2012/wordml" xmlns:w16cex="http://schemas.microsoft.com/office/word/2018/wordml/cex" xmlns:w16cid="http://schemas.microsoft.com/office/word/2016/wordml/cid" xmlns:w16="http://schemas.microsoft.com/office/word/2018/wordml" xmlns:w16du="http://schemas.microsoft.com/office/word/2023/wordml/word16du" xmlns:w16sdtdh="http://schemas.microsoft.com/office/word/2020/wordml/sdtdatahash" xmlns:w16se="http://schemas.microsoft.com/office/word/2015/wordml/symex" xmlns:wpg="http://schemas.microsoft.com/office/word/2010/wordprocessingGroup" xmlns:wpi="http://schemas.microsoft.com/office/word/2010/wordprocessingInk" xmlns:wne="http://schemas.microsoft.com/office/word/2006/wordml" xmlns:wps="http://schemas.microsoft.com/office/word/2010/wordprocessingShape" mc:Ignorable="w14 w15 w16se w16cid w16 w16cex w16sdtdh wp14">
+<w:document xmlns:wpc="http://schemas.microsoft.com/office/word/2010/wordprocessingCanvas" xmlns:cx="http://schemas.microsoft.com/office/drawing/2014/chartex" xmlns:cx1="http://schemas.microsoft.com/office/drawing/2015/9/8/chartex" xmlns:cx2="http://schemas.microsoft.com/office/drawing/2015/10/21/chartex" xmlns:cx3="http://schemas.microsoft.com/office/drawing/2016/5/9/chartex" xmlns:cx4="http://schemas.microsoft.com/office/drawing/2016/5/10/chartex" xmlns:cx5="http://schemas.microsoft.com/office/drawing/2016/5/11/chartex" xmlns:cx6="http://schemas.microsoft.com/office/drawing/2016/5/12/chartex" xmlns:cx7="http://schemas.microsoft.com/office/drawing/2016/5/13/chartex" xmlns:cx8="http://schemas.microsoft.com/office/drawing/2016/5/14/chartex" xmlns:mc="http://schemas.openxmlformats.org/markup-compatibility/2006" xmlns:aink="http://schemas.microsoft.com/office/drawing/2016/ink" xmlns:am3d="http://schemas.microsoft.com/office/drawing/2017/model3d" xmlns:o="urn:schemas-microsoft-com:office:office" xmlns:oel="http://schemas.microsoft.com/office/2019/extlst" xmlns:r="http://schemas.openxmlformats.org/officeDocument/2006/relationships" xmlns:m="http://schemas.openxmlformats.org/officeDocument/2006/math" xmlns:v="urn:schemas-microsoft-com:vml" xmlns:wp14="http://schemas.microsoft.com/office/word/2010/wordprocessingDrawing" xmlns:wp="http://schemas.openxmlformats.org/drawingml/2006/wordprocessingDrawing" xmlns:w10="urn:schemas-microsoft-com:office:word" xmlns:w="http://schemas.openxmlformats.org/wordprocessingml/2006/main" xmlns:w14="http://schemas.microsoft.com/office/word/2010/wordml" xmlns:w15="http://schemas.microsoft.com/office/word/2012/wordml" xmlns:w16cex="http://schemas.microsoft.com/office/word/2018/wordml/cex" xmlns:w16cid="http://schemas.microsoft.com/office/word/2016/wordml/cid" xmlns:w16="http://schemas.microsoft.com/office/word/2018/wordml" xmlns:w16sdtdh="http://schemas.microsoft.com/office/word/2020/wordml/sdtdatahash" xmlns:w16se="http://schemas.microsoft.com/office/word/2015/wordml/symex" xmlns:wpg="http://schemas.microsoft.com/office/word/2010/wordprocessingGroup" xmlns:wpi="http://schemas.microsoft.com/office/word/2010/wordprocessingInk" xmlns:wne="http://schemas.microsoft.com/office/word/2006/wordml" xmlns:wps="http://schemas.microsoft.com/office/word/2010/wordprocessingShape" mc:Ignorable="w14 w15 w16se w16cid w16 w16cex w16sdtdh wp14">
   <w:body>
     <w:p>
       <w:pPr>
-        <w:pStyle w:val="Titre1"/>
+        <w:pStyle w:val="Heading1"/>
       </w:pPr>
     </w:p>
     <w:p>
       <w:pPr>
-        <w:pStyle w:val="Titre"/>
+        <w:pStyle w:val="Title"/>
         <w:jc w:val="center"/>
         <w:rPr>
           <w:rFonts w:ascii="Bahnschrift" w:hAnsi="Bahnschrift" w:cs="Aharoni"/>
@@ -18,7 +18,7 @@
     </w:p>
     <w:p>
       <w:pPr>
-        <w:pStyle w:val="Titre"/>
+        <w:pStyle w:val="Title"/>
         <w:jc w:val="center"/>
         <w:rPr>
           <w:rFonts w:asciiTheme="minorHAnsi" w:eastAsiaTheme="minorEastAsia" w:hAnsiTheme="minorHAnsi" w:cstheme="minorBidi"/>
@@ -34,50 +34,50 @@
     <w:p/>
     <w:p>
       <w:pPr>
-        <w:pStyle w:val="Sansinterligne"/>
+        <w:pStyle w:val="NoSpacing"/>
         <w:jc w:val="center"/>
         <w:rPr>
-          <w:rStyle w:val="Rfrenceintense"/>
+          <w:rStyle w:val="IntenseReference"/>
           <w:lang w:val="fr-FR"/>
         </w:rPr>
       </w:pPr>
     </w:p>
     <w:p>
       <w:pPr>
-        <w:pStyle w:val="Sansinterligne"/>
+        <w:pStyle w:val="NoSpacing"/>
         <w:jc w:val="center"/>
         <w:rPr>
-          <w:rStyle w:val="Rfrenceintense"/>
+          <w:rStyle w:val="IntenseReference"/>
           <w:lang w:val="fr-FR"/>
         </w:rPr>
       </w:pPr>
     </w:p>
     <w:p>
       <w:pPr>
-        <w:pStyle w:val="Sansinterligne"/>
+        <w:pStyle w:val="NoSpacing"/>
         <w:jc w:val="center"/>
         <w:rPr>
-          <w:rStyle w:val="Rfrenceintense"/>
+          <w:rStyle w:val="IntenseReference"/>
           <w:lang w:val="fr-FR"/>
         </w:rPr>
       </w:pPr>
     </w:p>
     <w:p>
       <w:pPr>
-        <w:pStyle w:val="Sansinterligne"/>
+        <w:pStyle w:val="NoSpacing"/>
         <w:jc w:val="center"/>
         <w:rPr>
-          <w:rStyle w:val="Rfrenceintense"/>
+          <w:rStyle w:val="IntenseReference"/>
           <w:lang w:val="fr-FR"/>
         </w:rPr>
       </w:pPr>
     </w:p>
     <w:p>
       <w:pPr>
-        <w:pStyle w:val="Sansinterligne"/>
+        <w:pStyle w:val="NoSpacing"/>
         <w:jc w:val="center"/>
         <w:rPr>
-          <w:rStyle w:val="Rfrenceintense"/>
+          <w:rStyle w:val="IntenseReference"/>
           <w:lang w:val="fr-FR"/>
         </w:rPr>
       </w:pPr>
@@ -86,7 +86,7 @@
       <w:pPr>
         <w:jc w:val="center"/>
         <w:rPr>
-          <w:rStyle w:val="Rfrenceintense"/>
+          <w:rStyle w:val="IntenseReference"/>
           <w:rFonts w:eastAsiaTheme="minorEastAsia"/>
           <w:b w:val="0"/>
           <w:color w:val="000000" w:themeColor="text1"/>
@@ -96,7 +96,7 @@
       </w:pPr>
       <w:r>
         <w:rPr>
-          <w:rStyle w:val="Rfrenceintense"/>
+          <w:rStyle w:val="IntenseReference"/>
           <w:rFonts w:eastAsiaTheme="minorEastAsia"/>
           <w:b w:val="0"/>
           <w:color w:val="000000" w:themeColor="text1"/>
@@ -110,7 +110,7 @@
       <w:pPr>
         <w:jc w:val="center"/>
         <w:rPr>
-          <w:rStyle w:val="Rfrenceintense"/>
+          <w:rStyle w:val="IntenseReference"/>
           <w:rFonts w:eastAsiaTheme="minorEastAsia"/>
           <w:b w:val="0"/>
           <w:color w:val="000000" w:themeColor="text1"/>
@@ -120,7 +120,7 @@
       </w:pPr>
       <w:r>
         <w:rPr>
-          <w:rStyle w:val="Rfrenceintense"/>
+          <w:rStyle w:val="IntenseReference"/>
           <w:rFonts w:eastAsiaTheme="minorEastAsia"/>
           <w:b w:val="0"/>
           <w:color w:val="000000" w:themeColor="text1"/>
@@ -134,7 +134,7 @@
       <w:pPr>
         <w:jc w:val="center"/>
         <w:rPr>
-          <w:rStyle w:val="Rfrenceintense"/>
+          <w:rStyle w:val="IntenseReference"/>
           <w:rFonts w:eastAsiaTheme="minorEastAsia"/>
           <w:b w:val="0"/>
           <w:color w:val="000000" w:themeColor="text1"/>
@@ -144,7 +144,7 @@
       </w:pPr>
       <w:r>
         <w:rPr>
-          <w:rStyle w:val="Rfrenceintense"/>
+          <w:rStyle w:val="IntenseReference"/>
           <w:rFonts w:eastAsiaTheme="minorEastAsia"/>
           <w:b w:val="0"/>
           <w:color w:val="000000" w:themeColor="text1"/>
@@ -166,7 +166,7 @@
       </w:pPr>
       <w:r>
         <w:rPr>
-          <w:rStyle w:val="Rfrenceintense"/>
+          <w:rStyle w:val="IntenseReference"/>
           <w:rFonts w:ascii="Candara Light" w:hAnsi="Candara Light"/>
           <w:color w:val="000000" w:themeColor="text1"/>
           <w:sz w:val="36"/>
@@ -268,7 +268,7 @@
       <w:sdtContent>
         <w:p>
           <w:pPr>
-            <w:pStyle w:val="En-ttedetabledesmatires"/>
+            <w:pStyle w:val="TOCHeading"/>
           </w:pPr>
           <w:r>
             <w:t>Table des matières</w:t>
@@ -277,12 +277,12 @@
         </w:p>
         <w:p>
           <w:pPr>
-            <w:pStyle w:val="TM1"/>
+            <w:pStyle w:val="TOC1"/>
             <w:tabs>
               <w:tab w:val="right" w:leader="dot" w:pos="9060"/>
             </w:tabs>
             <w:rPr>
-              <w:rStyle w:val="Lienhypertexte"/>
+              <w:rStyle w:val="Hyperlink"/>
               <w:noProof/>
               <w:lang w:val="en-GB" w:eastAsia="en-GB"/>
             </w:rPr>
@@ -299,7 +299,7 @@
           <w:hyperlink w:anchor="_Toc1322818561">
             <w:r>
               <w:rPr>
-                <w:rStyle w:val="Lienhypertexte"/>
+                <w:rStyle w:val="Hyperlink"/>
               </w:rPr>
               <w:t>Table des matières</w:t>
             </w:r>
@@ -317,7 +317,7 @@
             </w:r>
             <w:r>
               <w:rPr>
-                <w:rStyle w:val="Lienhypertexte"/>
+                <w:rStyle w:val="Hyperlink"/>
               </w:rPr>
               <w:t>1</w:t>
             </w:r>
@@ -328,12 +328,12 @@
         </w:p>
         <w:p>
           <w:pPr>
-            <w:pStyle w:val="TM1"/>
+            <w:pStyle w:val="TOC1"/>
             <w:tabs>
               <w:tab w:val="right" w:leader="dot" w:pos="9060"/>
             </w:tabs>
             <w:rPr>
-              <w:rStyle w:val="Lienhypertexte"/>
+              <w:rStyle w:val="Hyperlink"/>
               <w:noProof/>
               <w:lang w:val="en-GB" w:eastAsia="en-GB"/>
             </w:rPr>
@@ -341,7 +341,7 @@
           <w:hyperlink w:anchor="_Toc1921530631">
             <w:r>
               <w:rPr>
-                <w:rStyle w:val="Lienhypertexte"/>
+                <w:rStyle w:val="Hyperlink"/>
               </w:rPr>
               <w:t>Introduction</w:t>
             </w:r>
@@ -359,7 +359,7 @@
             </w:r>
             <w:r>
               <w:rPr>
-                <w:rStyle w:val="Lienhypertexte"/>
+                <w:rStyle w:val="Hyperlink"/>
               </w:rPr>
               <w:t>2</w:t>
             </w:r>
@@ -370,12 +370,12 @@
         </w:p>
         <w:p>
           <w:pPr>
-            <w:pStyle w:val="TM1"/>
+            <w:pStyle w:val="TOC1"/>
             <w:tabs>
               <w:tab w:val="right" w:leader="dot" w:pos="9060"/>
             </w:tabs>
             <w:rPr>
-              <w:rStyle w:val="Lienhypertexte"/>
+              <w:rStyle w:val="Hyperlink"/>
               <w:noProof/>
               <w:lang w:val="en-GB" w:eastAsia="en-GB"/>
             </w:rPr>
@@ -383,7 +383,7 @@
           <w:hyperlink w:anchor="_Toc309652251">
             <w:r>
               <w:rPr>
-                <w:rStyle w:val="Lienhypertexte"/>
+                <w:rStyle w:val="Hyperlink"/>
               </w:rPr>
               <w:t>Conception</w:t>
             </w:r>
@@ -401,7 +401,7 @@
             </w:r>
             <w:r>
               <w:rPr>
-                <w:rStyle w:val="Lienhypertexte"/>
+                <w:rStyle w:val="Hyperlink"/>
               </w:rPr>
               <w:t>3</w:t>
             </w:r>
@@ -412,12 +412,12 @@
         </w:p>
         <w:p>
           <w:pPr>
-            <w:pStyle w:val="TM2"/>
+            <w:pStyle w:val="TOC2"/>
             <w:tabs>
               <w:tab w:val="right" w:leader="dot" w:pos="9060"/>
             </w:tabs>
             <w:rPr>
-              <w:rStyle w:val="Lienhypertexte"/>
+              <w:rStyle w:val="Hyperlink"/>
               <w:noProof/>
               <w:lang w:val="en-GB" w:eastAsia="en-GB"/>
             </w:rPr>
@@ -425,7 +425,7 @@
           <w:hyperlink w:anchor="_Toc1736833807">
             <w:r>
               <w:rPr>
-                <w:rStyle w:val="Lienhypertexte"/>
+                <w:rStyle w:val="Hyperlink"/>
               </w:rPr>
               <w:t>Graphical User Interface</w:t>
             </w:r>
@@ -443,7 +443,7 @@
             </w:r>
             <w:r>
               <w:rPr>
-                <w:rStyle w:val="Lienhypertexte"/>
+                <w:rStyle w:val="Hyperlink"/>
               </w:rPr>
               <w:t>4</w:t>
             </w:r>
@@ -454,12 +454,12 @@
         </w:p>
         <w:p>
           <w:pPr>
-            <w:pStyle w:val="TM2"/>
+            <w:pStyle w:val="TOC2"/>
             <w:tabs>
               <w:tab w:val="right" w:leader="dot" w:pos="9060"/>
             </w:tabs>
             <w:rPr>
-              <w:rStyle w:val="Lienhypertexte"/>
+              <w:rStyle w:val="Hyperlink"/>
               <w:noProof/>
               <w:lang w:val="en-GB" w:eastAsia="en-GB"/>
             </w:rPr>
@@ -467,7 +467,7 @@
           <w:hyperlink w:anchor="_Toc1077891696">
             <w:r>
               <w:rPr>
-                <w:rStyle w:val="Lienhypertexte"/>
+                <w:rStyle w:val="Hyperlink"/>
               </w:rPr>
               <w:t>Command Line Interface</w:t>
             </w:r>
@@ -485,7 +485,7 @@
             </w:r>
             <w:r>
               <w:rPr>
-                <w:rStyle w:val="Lienhypertexte"/>
+                <w:rStyle w:val="Hyperlink"/>
               </w:rPr>
               <w:t>5</w:t>
             </w:r>
@@ -496,12 +496,12 @@
         </w:p>
         <w:p>
           <w:pPr>
-            <w:pStyle w:val="TM2"/>
+            <w:pStyle w:val="TOC2"/>
             <w:tabs>
               <w:tab w:val="right" w:leader="dot" w:pos="9060"/>
             </w:tabs>
             <w:rPr>
-              <w:rStyle w:val="Lienhypertexte"/>
+              <w:rStyle w:val="Hyperlink"/>
               <w:noProof/>
               <w:lang w:val="en-GB" w:eastAsia="en-GB"/>
             </w:rPr>
@@ -509,7 +509,7 @@
           <w:hyperlink w:anchor="_Toc1108894942">
             <w:r>
               <w:rPr>
-                <w:rStyle w:val="Lienhypertexte"/>
+                <w:rStyle w:val="Hyperlink"/>
               </w:rPr>
               <w:t>Joueurs</w:t>
             </w:r>
@@ -527,7 +527,7 @@
             </w:r>
             <w:r>
               <w:rPr>
-                <w:rStyle w:val="Lienhypertexte"/>
+                <w:rStyle w:val="Hyperlink"/>
               </w:rPr>
               <w:t>6</w:t>
             </w:r>
@@ -538,12 +538,12 @@
         </w:p>
         <w:p>
           <w:pPr>
-            <w:pStyle w:val="TM1"/>
+            <w:pStyle w:val="TOC1"/>
             <w:tabs>
               <w:tab w:val="right" w:leader="dot" w:pos="9060"/>
             </w:tabs>
             <w:rPr>
-              <w:rStyle w:val="Lienhypertexte"/>
+              <w:rStyle w:val="Hyperlink"/>
               <w:noProof/>
               <w:lang w:val="en-GB" w:eastAsia="en-GB"/>
             </w:rPr>
@@ -551,7 +551,7 @@
           <w:hyperlink w:anchor="_Toc1837110042">
             <w:r>
               <w:rPr>
-                <w:rStyle w:val="Lienhypertexte"/>
+                <w:rStyle w:val="Hyperlink"/>
               </w:rPr>
               <w:t>Tests</w:t>
             </w:r>
@@ -569,7 +569,7 @@
             </w:r>
             <w:r>
               <w:rPr>
-                <w:rStyle w:val="Lienhypertexte"/>
+                <w:rStyle w:val="Hyperlink"/>
               </w:rPr>
               <w:t>7</w:t>
             </w:r>
@@ -580,12 +580,12 @@
         </w:p>
         <w:p>
           <w:pPr>
-            <w:pStyle w:val="TM1"/>
+            <w:pStyle w:val="TOC1"/>
             <w:tabs>
               <w:tab w:val="right" w:leader="dot" w:pos="9060"/>
             </w:tabs>
             <w:rPr>
-              <w:rStyle w:val="Lienhypertexte"/>
+              <w:rStyle w:val="Hyperlink"/>
               <w:noProof/>
               <w:lang w:val="en-GB" w:eastAsia="en-GB"/>
             </w:rPr>
@@ -593,7 +593,7 @@
           <w:hyperlink w:anchor="_Toc1660943465">
             <w:r>
               <w:rPr>
-                <w:rStyle w:val="Lienhypertexte"/>
+                <w:rStyle w:val="Hyperlink"/>
               </w:rPr>
               <w:t>Conclusion</w:t>
             </w:r>
@@ -611,7 +611,7 @@
             </w:r>
             <w:r>
               <w:rPr>
-                <w:rStyle w:val="Lienhypertexte"/>
+                <w:rStyle w:val="Hyperlink"/>
               </w:rPr>
               <w:t>8</w:t>
             </w:r>
@@ -628,12 +628,12 @@
     <w:p/>
     <w:p>
       <w:pPr>
-        <w:pStyle w:val="TM2"/>
+        <w:pStyle w:val="TOC2"/>
         <w:tabs>
           <w:tab w:val="right" w:leader="dot" w:pos="9060"/>
         </w:tabs>
         <w:rPr>
-          <w:rStyle w:val="Lienhypertexte"/>
+          <w:rStyle w:val="Hyperlink"/>
           <w:noProof/>
           <w:lang w:eastAsia="en-GB"/>
         </w:rPr>
@@ -647,7 +647,7 @@
     </w:p>
     <w:p>
       <w:pPr>
-        <w:pStyle w:val="Titre1"/>
+        <w:pStyle w:val="Heading1"/>
       </w:pPr>
       <w:bookmarkStart w:id="1" w:name="_Toc132197952"/>
       <w:bookmarkStart w:id="2" w:name="_Toc1921530631"/>
@@ -659,12 +659,12 @@
     </w:p>
     <w:p>
       <w:pPr>
-        <w:pStyle w:val="Titre2"/>
+        <w:pStyle w:val="Heading2"/>
       </w:pPr>
     </w:p>
     <w:p>
       <w:pPr>
-        <w:pStyle w:val="Titre1"/>
+        <w:pStyle w:val="Heading1"/>
       </w:pPr>
       <w:bookmarkStart w:id="3" w:name="_Toc132197953"/>
       <w:bookmarkStart w:id="4" w:name="_Toc309652251"/>
@@ -676,7 +676,7 @@
     </w:p>
     <w:p>
       <w:pPr>
-        <w:pStyle w:val="Titre2"/>
+        <w:pStyle w:val="Heading2"/>
       </w:pPr>
       <w:r>
         <w:t>Attribution des tâches</w:t>
@@ -685,7 +685,7 @@
     <w:p/>
     <w:p>
       <w:pPr>
-        <w:pStyle w:val="Titre1"/>
+        <w:pStyle w:val="Heading1"/>
       </w:pPr>
       <w:r>
         <w:t>Architecture du projet</w:t>
@@ -696,7 +696,7 @@
     </w:p>
     <w:p>
       <w:pPr>
-        <w:pStyle w:val="Titre2"/>
+        <w:pStyle w:val="Heading2"/>
       </w:pPr>
       <w:bookmarkStart w:id="6" w:name="_Toc1077891696"/>
       <w:r>
@@ -710,7 +710,7 @@
     </w:p>
     <w:p>
       <w:pPr>
-        <w:pStyle w:val="Titre2"/>
+        <w:pStyle w:val="Heading2"/>
       </w:pPr>
       <w:bookmarkStart w:id="7" w:name="_Toc1108894942"/>
       <w:r>
@@ -720,7 +720,7 @@
     </w:p>
     <w:p>
       <w:pPr>
-        <w:pStyle w:val="Titre2"/>
+        <w:pStyle w:val="Heading2"/>
       </w:pPr>
       <w:bookmarkStart w:id="8" w:name="_Toc132197958"/>
       <w:bookmarkStart w:id="9" w:name="_Toc1837110042"/>
@@ -732,7 +732,7 @@
     </w:p>
     <w:p>
       <w:pPr>
-        <w:pStyle w:val="Titre1"/>
+        <w:pStyle w:val="Heading1"/>
       </w:pPr>
       <w:bookmarkStart w:id="10" w:name="_Toc132197959"/>
       <w:bookmarkStart w:id="11" w:name="_Toc1660943465"/>
@@ -756,7 +756,7 @@
 </file>
 
 <file path=word/endnotes.xml><?xml version="1.0" encoding="utf-8"?>
-<w:endnotes xmlns:wpc="http://schemas.microsoft.com/office/word/2010/wordprocessingCanvas" xmlns:cx="http://schemas.microsoft.com/office/drawing/2014/chartex" xmlns:cx1="http://schemas.microsoft.com/office/drawing/2015/9/8/chartex" xmlns:cx2="http://schemas.microsoft.com/office/drawing/2015/10/21/chartex" xmlns:cx3="http://schemas.microsoft.com/office/drawing/2016/5/9/chartex" xmlns:cx4="http://schemas.microsoft.com/office/drawing/2016/5/10/chartex" xmlns:cx5="http://schemas.microsoft.com/office/drawing/2016/5/11/chartex" xmlns:cx6="http://schemas.microsoft.com/office/drawing/2016/5/12/chartex" xmlns:cx7="http://schemas.microsoft.com/office/drawing/2016/5/13/chartex" xmlns:cx8="http://schemas.microsoft.com/office/drawing/2016/5/14/chartex" xmlns:mc="http://schemas.openxmlformats.org/markup-compatibility/2006" xmlns:aink="http://schemas.microsoft.com/office/drawing/2016/ink" xmlns:am3d="http://schemas.microsoft.com/office/drawing/2017/model3d" xmlns:o="urn:schemas-microsoft-com:office:office" xmlns:oel="http://schemas.microsoft.com/office/2019/extlst" xmlns:r="http://schemas.openxmlformats.org/officeDocument/2006/relationships" xmlns:m="http://schemas.openxmlformats.org/officeDocument/2006/math" xmlns:v="urn:schemas-microsoft-com:vml" xmlns:wp14="http://schemas.microsoft.com/office/word/2010/wordprocessingDrawing" xmlns:wp="http://schemas.openxmlformats.org/drawingml/2006/wordprocessingDrawing" xmlns:w10="urn:schemas-microsoft-com:office:word" xmlns:w="http://schemas.openxmlformats.org/wordprocessingml/2006/main" xmlns:w14="http://schemas.microsoft.com/office/word/2010/wordml" xmlns:w15="http://schemas.microsoft.com/office/word/2012/wordml" xmlns:w16cex="http://schemas.microsoft.com/office/word/2018/wordml/cex" xmlns:w16cid="http://schemas.microsoft.com/office/word/2016/wordml/cid" xmlns:w16="http://schemas.microsoft.com/office/word/2018/wordml" xmlns:w16du="http://schemas.microsoft.com/office/word/2023/wordml/word16du" xmlns:w16sdtdh="http://schemas.microsoft.com/office/word/2020/wordml/sdtdatahash" xmlns:w16se="http://schemas.microsoft.com/office/word/2015/wordml/symex" xmlns:wpg="http://schemas.microsoft.com/office/word/2010/wordprocessingGroup" xmlns:wpi="http://schemas.microsoft.com/office/word/2010/wordprocessingInk" xmlns:wne="http://schemas.microsoft.com/office/word/2006/wordml" xmlns:wps="http://schemas.microsoft.com/office/word/2010/wordprocessingShape" mc:Ignorable="w14 w15 w16se w16cid w16 w16cex w16sdtdh wp14">
+<w:endnotes xmlns:wpc="http://schemas.microsoft.com/office/word/2010/wordprocessingCanvas" xmlns:cx="http://schemas.microsoft.com/office/drawing/2014/chartex" xmlns:cx1="http://schemas.microsoft.com/office/drawing/2015/9/8/chartex" xmlns:cx2="http://schemas.microsoft.com/office/drawing/2015/10/21/chartex" xmlns:cx3="http://schemas.microsoft.com/office/drawing/2016/5/9/chartex" xmlns:cx4="http://schemas.microsoft.com/office/drawing/2016/5/10/chartex" xmlns:cx5="http://schemas.microsoft.com/office/drawing/2016/5/11/chartex" xmlns:cx6="http://schemas.microsoft.com/office/drawing/2016/5/12/chartex" xmlns:cx7="http://schemas.microsoft.com/office/drawing/2016/5/13/chartex" xmlns:cx8="http://schemas.microsoft.com/office/drawing/2016/5/14/chartex" xmlns:mc="http://schemas.openxmlformats.org/markup-compatibility/2006" xmlns:aink="http://schemas.microsoft.com/office/drawing/2016/ink" xmlns:am3d="http://schemas.microsoft.com/office/drawing/2017/model3d" xmlns:o="urn:schemas-microsoft-com:office:office" xmlns:oel="http://schemas.microsoft.com/office/2019/extlst" xmlns:r="http://schemas.openxmlformats.org/officeDocument/2006/relationships" xmlns:m="http://schemas.openxmlformats.org/officeDocument/2006/math" xmlns:v="urn:schemas-microsoft-com:vml" xmlns:wp14="http://schemas.microsoft.com/office/word/2010/wordprocessingDrawing" xmlns:wp="http://schemas.openxmlformats.org/drawingml/2006/wordprocessingDrawing" xmlns:w10="urn:schemas-microsoft-com:office:word" xmlns:w="http://schemas.openxmlformats.org/wordprocessingml/2006/main" xmlns:w14="http://schemas.microsoft.com/office/word/2010/wordml" xmlns:w15="http://schemas.microsoft.com/office/word/2012/wordml" xmlns:w16cex="http://schemas.microsoft.com/office/word/2018/wordml/cex" xmlns:w16cid="http://schemas.microsoft.com/office/word/2016/wordml/cid" xmlns:w16="http://schemas.microsoft.com/office/word/2018/wordml" xmlns:w16sdtdh="http://schemas.microsoft.com/office/word/2020/wordml/sdtdatahash" xmlns:w16se="http://schemas.microsoft.com/office/word/2015/wordml/symex" xmlns:wpg="http://schemas.microsoft.com/office/word/2010/wordprocessingGroup" xmlns:wpi="http://schemas.microsoft.com/office/word/2010/wordprocessingInk" xmlns:wne="http://schemas.microsoft.com/office/word/2006/wordml" xmlns:wps="http://schemas.microsoft.com/office/word/2010/wordprocessingShape" mc:Ignorable="w14 w15 w16se w16cid w16 w16cex w16sdtdh wp14">
   <w:endnote w:type="separator" w:id="-1">
     <w:p>
       <w:pPr>
@@ -788,7 +788,7 @@
 </file>
 
 <file path=word/footer1.xml><?xml version="1.0" encoding="utf-8"?>
-<w:ftr xmlns:wpc="http://schemas.microsoft.com/office/word/2010/wordprocessingCanvas" xmlns:cx="http://schemas.microsoft.com/office/drawing/2014/chartex" xmlns:cx1="http://schemas.microsoft.com/office/drawing/2015/9/8/chartex" xmlns:cx2="http://schemas.microsoft.com/office/drawing/2015/10/21/chartex" xmlns:cx3="http://schemas.microsoft.com/office/drawing/2016/5/9/chartex" xmlns:cx4="http://schemas.microsoft.com/office/drawing/2016/5/10/chartex" xmlns:cx5="http://schemas.microsoft.com/office/drawing/2016/5/11/chartex" xmlns:cx6="http://schemas.microsoft.com/office/drawing/2016/5/12/chartex" xmlns:cx7="http://schemas.microsoft.com/office/drawing/2016/5/13/chartex" xmlns:cx8="http://schemas.microsoft.com/office/drawing/2016/5/14/chartex" xmlns:mc="http://schemas.openxmlformats.org/markup-compatibility/2006" xmlns:aink="http://schemas.microsoft.com/office/drawing/2016/ink" xmlns:am3d="http://schemas.microsoft.com/office/drawing/2017/model3d" xmlns:o="urn:schemas-microsoft-com:office:office" xmlns:oel="http://schemas.microsoft.com/office/2019/extlst" xmlns:r="http://schemas.openxmlformats.org/officeDocument/2006/relationships" xmlns:m="http://schemas.openxmlformats.org/officeDocument/2006/math" xmlns:v="urn:schemas-microsoft-com:vml" xmlns:wp14="http://schemas.microsoft.com/office/word/2010/wordprocessingDrawing" xmlns:wp="http://schemas.openxmlformats.org/drawingml/2006/wordprocessingDrawing" xmlns:w10="urn:schemas-microsoft-com:office:word" xmlns:w="http://schemas.openxmlformats.org/wordprocessingml/2006/main" xmlns:w14="http://schemas.microsoft.com/office/word/2010/wordml" xmlns:w15="http://schemas.microsoft.com/office/word/2012/wordml" xmlns:w16cex="http://schemas.microsoft.com/office/word/2018/wordml/cex" xmlns:w16cid="http://schemas.microsoft.com/office/word/2016/wordml/cid" xmlns:w16="http://schemas.microsoft.com/office/word/2018/wordml" xmlns:w16du="http://schemas.microsoft.com/office/word/2023/wordml/word16du" xmlns:w16sdtdh="http://schemas.microsoft.com/office/word/2020/wordml/sdtdatahash" xmlns:w16se="http://schemas.microsoft.com/office/word/2015/wordml/symex" xmlns:wpg="http://schemas.microsoft.com/office/word/2010/wordprocessingGroup" xmlns:wpi="http://schemas.microsoft.com/office/word/2010/wordprocessingInk" xmlns:wne="http://schemas.microsoft.com/office/word/2006/wordml" xmlns:wps="http://schemas.microsoft.com/office/word/2010/wordprocessingShape" mc:Ignorable="w14 w15 w16se w16cid w16 w16cex w16sdtdh wp14">
+<w:ftr xmlns:wpc="http://schemas.microsoft.com/office/word/2010/wordprocessingCanvas" xmlns:cx="http://schemas.microsoft.com/office/drawing/2014/chartex" xmlns:cx1="http://schemas.microsoft.com/office/drawing/2015/9/8/chartex" xmlns:cx2="http://schemas.microsoft.com/office/drawing/2015/10/21/chartex" xmlns:cx3="http://schemas.microsoft.com/office/drawing/2016/5/9/chartex" xmlns:cx4="http://schemas.microsoft.com/office/drawing/2016/5/10/chartex" xmlns:cx5="http://schemas.microsoft.com/office/drawing/2016/5/11/chartex" xmlns:cx6="http://schemas.microsoft.com/office/drawing/2016/5/12/chartex" xmlns:cx7="http://schemas.microsoft.com/office/drawing/2016/5/13/chartex" xmlns:cx8="http://schemas.microsoft.com/office/drawing/2016/5/14/chartex" xmlns:mc="http://schemas.openxmlformats.org/markup-compatibility/2006" xmlns:aink="http://schemas.microsoft.com/office/drawing/2016/ink" xmlns:am3d="http://schemas.microsoft.com/office/drawing/2017/model3d" xmlns:o="urn:schemas-microsoft-com:office:office" xmlns:oel="http://schemas.microsoft.com/office/2019/extlst" xmlns:r="http://schemas.openxmlformats.org/officeDocument/2006/relationships" xmlns:m="http://schemas.openxmlformats.org/officeDocument/2006/math" xmlns:v="urn:schemas-microsoft-com:vml" xmlns:wp14="http://schemas.microsoft.com/office/word/2010/wordprocessingDrawing" xmlns:wp="http://schemas.openxmlformats.org/drawingml/2006/wordprocessingDrawing" xmlns:w10="urn:schemas-microsoft-com:office:word" xmlns:w="http://schemas.openxmlformats.org/wordprocessingml/2006/main" xmlns:w14="http://schemas.microsoft.com/office/word/2010/wordml" xmlns:w15="http://schemas.microsoft.com/office/word/2012/wordml" xmlns:w16cex="http://schemas.microsoft.com/office/word/2018/wordml/cex" xmlns:w16cid="http://schemas.microsoft.com/office/word/2016/wordml/cid" xmlns:w16="http://schemas.microsoft.com/office/word/2018/wordml" xmlns:w16sdtdh="http://schemas.microsoft.com/office/word/2020/wordml/sdtdatahash" xmlns:w16se="http://schemas.microsoft.com/office/word/2015/wordml/symex" xmlns:wpg="http://schemas.microsoft.com/office/word/2010/wordprocessingGroup" xmlns:wpi="http://schemas.microsoft.com/office/word/2010/wordprocessingInk" xmlns:wne="http://schemas.microsoft.com/office/word/2006/wordml" xmlns:wps="http://schemas.microsoft.com/office/word/2010/wordprocessingShape" mc:Ignorable="w14 w15 w16se w16cid w16 w16cex w16sdtdh wp14">
   <w:sdt>
     <w:sdtPr>
       <w:id w:val="1173451126"/>
@@ -800,7 +800,7 @@
     <w:sdtContent>
       <w:p>
         <w:pPr>
-          <w:pStyle w:val="Pieddepage"/>
+          <w:pStyle w:val="Footer"/>
           <w:jc w:val="center"/>
         </w:pPr>
         <w:r>
@@ -823,14 +823,14 @@
   </w:sdt>
   <w:p>
     <w:pPr>
-      <w:pStyle w:val="Pieddepage"/>
+      <w:pStyle w:val="Footer"/>
     </w:pPr>
   </w:p>
 </w:ftr>
 </file>
 
 <file path=word/footnotes.xml><?xml version="1.0" encoding="utf-8"?>
-<w:footnotes xmlns:wpc="http://schemas.microsoft.com/office/word/2010/wordprocessingCanvas" xmlns:cx="http://schemas.microsoft.com/office/drawing/2014/chartex" xmlns:cx1="http://schemas.microsoft.com/office/drawing/2015/9/8/chartex" xmlns:cx2="http://schemas.microsoft.com/office/drawing/2015/10/21/chartex" xmlns:cx3="http://schemas.microsoft.com/office/drawing/2016/5/9/chartex" xmlns:cx4="http://schemas.microsoft.com/office/drawing/2016/5/10/chartex" xmlns:cx5="http://schemas.microsoft.com/office/drawing/2016/5/11/chartex" xmlns:cx6="http://schemas.microsoft.com/office/drawing/2016/5/12/chartex" xmlns:cx7="http://schemas.microsoft.com/office/drawing/2016/5/13/chartex" xmlns:cx8="http://schemas.microsoft.com/office/drawing/2016/5/14/chartex" xmlns:mc="http://schemas.openxmlformats.org/markup-compatibility/2006" xmlns:aink="http://schemas.microsoft.com/office/drawing/2016/ink" xmlns:am3d="http://schemas.microsoft.com/office/drawing/2017/model3d" xmlns:o="urn:schemas-microsoft-com:office:office" xmlns:oel="http://schemas.microsoft.com/office/2019/extlst" xmlns:r="http://schemas.openxmlformats.org/officeDocument/2006/relationships" xmlns:m="http://schemas.openxmlformats.org/officeDocument/2006/math" xmlns:v="urn:schemas-microsoft-com:vml" xmlns:wp14="http://schemas.microsoft.com/office/word/2010/wordprocessingDrawing" xmlns:wp="http://schemas.openxmlformats.org/drawingml/2006/wordprocessingDrawing" xmlns:w10="urn:schemas-microsoft-com:office:word" xmlns:w="http://schemas.openxmlformats.org/wordprocessingml/2006/main" xmlns:w14="http://schemas.microsoft.com/office/word/2010/wordml" xmlns:w15="http://schemas.microsoft.com/office/word/2012/wordml" xmlns:w16cex="http://schemas.microsoft.com/office/word/2018/wordml/cex" xmlns:w16cid="http://schemas.microsoft.com/office/word/2016/wordml/cid" xmlns:w16="http://schemas.microsoft.com/office/word/2018/wordml" xmlns:w16du="http://schemas.microsoft.com/office/word/2023/wordml/word16du" xmlns:w16sdtdh="http://schemas.microsoft.com/office/word/2020/wordml/sdtdatahash" xmlns:w16se="http://schemas.microsoft.com/office/word/2015/wordml/symex" xmlns:wpg="http://schemas.microsoft.com/office/word/2010/wordprocessingGroup" xmlns:wpi="http://schemas.microsoft.com/office/word/2010/wordprocessingInk" xmlns:wne="http://schemas.microsoft.com/office/word/2006/wordml" xmlns:wps="http://schemas.microsoft.com/office/word/2010/wordprocessingShape" mc:Ignorable="w14 w15 w16se w16cid w16 w16cex w16sdtdh wp14">
+<w:footnotes xmlns:wpc="http://schemas.microsoft.com/office/word/2010/wordprocessingCanvas" xmlns:cx="http://schemas.microsoft.com/office/drawing/2014/chartex" xmlns:cx1="http://schemas.microsoft.com/office/drawing/2015/9/8/chartex" xmlns:cx2="http://schemas.microsoft.com/office/drawing/2015/10/21/chartex" xmlns:cx3="http://schemas.microsoft.com/office/drawing/2016/5/9/chartex" xmlns:cx4="http://schemas.microsoft.com/office/drawing/2016/5/10/chartex" xmlns:cx5="http://schemas.microsoft.com/office/drawing/2016/5/11/chartex" xmlns:cx6="http://schemas.microsoft.com/office/drawing/2016/5/12/chartex" xmlns:cx7="http://schemas.microsoft.com/office/drawing/2016/5/13/chartex" xmlns:cx8="http://schemas.microsoft.com/office/drawing/2016/5/14/chartex" xmlns:mc="http://schemas.openxmlformats.org/markup-compatibility/2006" xmlns:aink="http://schemas.microsoft.com/office/drawing/2016/ink" xmlns:am3d="http://schemas.microsoft.com/office/drawing/2017/model3d" xmlns:o="urn:schemas-microsoft-com:office:office" xmlns:oel="http://schemas.microsoft.com/office/2019/extlst" xmlns:r="http://schemas.openxmlformats.org/officeDocument/2006/relationships" xmlns:m="http://schemas.openxmlformats.org/officeDocument/2006/math" xmlns:v="urn:schemas-microsoft-com:vml" xmlns:wp14="http://schemas.microsoft.com/office/word/2010/wordprocessingDrawing" xmlns:wp="http://schemas.openxmlformats.org/drawingml/2006/wordprocessingDrawing" xmlns:w10="urn:schemas-microsoft-com:office:word" xmlns:w="http://schemas.openxmlformats.org/wordprocessingml/2006/main" xmlns:w14="http://schemas.microsoft.com/office/word/2010/wordml" xmlns:w15="http://schemas.microsoft.com/office/word/2012/wordml" xmlns:w16cex="http://schemas.microsoft.com/office/word/2018/wordml/cex" xmlns:w16cid="http://schemas.microsoft.com/office/word/2016/wordml/cid" xmlns:w16="http://schemas.microsoft.com/office/word/2018/wordml" xmlns:w16sdtdh="http://schemas.microsoft.com/office/word/2020/wordml/sdtdatahash" xmlns:w16se="http://schemas.microsoft.com/office/word/2015/wordml/symex" xmlns:wpg="http://schemas.microsoft.com/office/word/2010/wordprocessingGroup" xmlns:wpi="http://schemas.microsoft.com/office/word/2010/wordprocessingInk" xmlns:wne="http://schemas.microsoft.com/office/word/2006/wordml" xmlns:wps="http://schemas.microsoft.com/office/word/2010/wordprocessingShape" mc:Ignorable="w14 w15 w16se w16cid w16 w16cex w16sdtdh wp14">
   <w:footnote w:type="separator" w:id="-1">
     <w:p>
       <w:pPr>
@@ -862,7 +862,7 @@
 </file>
 
 <file path=word/header1.xml><?xml version="1.0" encoding="utf-8"?>
-<w:hdr xmlns:wpc="http://schemas.microsoft.com/office/word/2010/wordprocessingCanvas" xmlns:cx="http://schemas.microsoft.com/office/drawing/2014/chartex" xmlns:cx1="http://schemas.microsoft.com/office/drawing/2015/9/8/chartex" xmlns:cx2="http://schemas.microsoft.com/office/drawing/2015/10/21/chartex" xmlns:cx3="http://schemas.microsoft.com/office/drawing/2016/5/9/chartex" xmlns:cx4="http://schemas.microsoft.com/office/drawing/2016/5/10/chartex" xmlns:cx5="http://schemas.microsoft.com/office/drawing/2016/5/11/chartex" xmlns:cx6="http://schemas.microsoft.com/office/drawing/2016/5/12/chartex" xmlns:cx7="http://schemas.microsoft.com/office/drawing/2016/5/13/chartex" xmlns:cx8="http://schemas.microsoft.com/office/drawing/2016/5/14/chartex" xmlns:mc="http://schemas.openxmlformats.org/markup-compatibility/2006" xmlns:aink="http://schemas.microsoft.com/office/drawing/2016/ink" xmlns:am3d="http://schemas.microsoft.com/office/drawing/2017/model3d" xmlns:o="urn:schemas-microsoft-com:office:office" xmlns:oel="http://schemas.microsoft.com/office/2019/extlst" xmlns:r="http://schemas.openxmlformats.org/officeDocument/2006/relationships" xmlns:m="http://schemas.openxmlformats.org/officeDocument/2006/math" xmlns:v="urn:schemas-microsoft-com:vml" xmlns:wp14="http://schemas.microsoft.com/office/word/2010/wordprocessingDrawing" xmlns:wp="http://schemas.openxmlformats.org/drawingml/2006/wordprocessingDrawing" xmlns:w10="urn:schemas-microsoft-com:office:word" xmlns:w="http://schemas.openxmlformats.org/wordprocessingml/2006/main" xmlns:w14="http://schemas.microsoft.com/office/word/2010/wordml" xmlns:w15="http://schemas.microsoft.com/office/word/2012/wordml" xmlns:w16cex="http://schemas.microsoft.com/office/word/2018/wordml/cex" xmlns:w16cid="http://schemas.microsoft.com/office/word/2016/wordml/cid" xmlns:w16="http://schemas.microsoft.com/office/word/2018/wordml" xmlns:w16du="http://schemas.microsoft.com/office/word/2023/wordml/word16du" xmlns:w16sdtdh="http://schemas.microsoft.com/office/word/2020/wordml/sdtdatahash" xmlns:w16se="http://schemas.microsoft.com/office/word/2015/wordml/symex" xmlns:wpg="http://schemas.microsoft.com/office/word/2010/wordprocessingGroup" xmlns:wpi="http://schemas.microsoft.com/office/word/2010/wordprocessingInk" xmlns:wne="http://schemas.microsoft.com/office/word/2006/wordml" xmlns:wps="http://schemas.microsoft.com/office/word/2010/wordprocessingShape" mc:Ignorable="w14 w15 w16se w16cid w16 w16cex w16sdtdh wp14">
+<w:hdr xmlns:wpc="http://schemas.microsoft.com/office/word/2010/wordprocessingCanvas" xmlns:cx="http://schemas.microsoft.com/office/drawing/2014/chartex" xmlns:cx1="http://schemas.microsoft.com/office/drawing/2015/9/8/chartex" xmlns:cx2="http://schemas.microsoft.com/office/drawing/2015/10/21/chartex" xmlns:cx3="http://schemas.microsoft.com/office/drawing/2016/5/9/chartex" xmlns:cx4="http://schemas.microsoft.com/office/drawing/2016/5/10/chartex" xmlns:cx5="http://schemas.microsoft.com/office/drawing/2016/5/11/chartex" xmlns:cx6="http://schemas.microsoft.com/office/drawing/2016/5/12/chartex" xmlns:cx7="http://schemas.microsoft.com/office/drawing/2016/5/13/chartex" xmlns:cx8="http://schemas.microsoft.com/office/drawing/2016/5/14/chartex" xmlns:mc="http://schemas.openxmlformats.org/markup-compatibility/2006" xmlns:aink="http://schemas.microsoft.com/office/drawing/2016/ink" xmlns:am3d="http://schemas.microsoft.com/office/drawing/2017/model3d" xmlns:o="urn:schemas-microsoft-com:office:office" xmlns:oel="http://schemas.microsoft.com/office/2019/extlst" xmlns:r="http://schemas.openxmlformats.org/officeDocument/2006/relationships" xmlns:m="http://schemas.openxmlformats.org/officeDocument/2006/math" xmlns:v="urn:schemas-microsoft-com:vml" xmlns:wp14="http://schemas.microsoft.com/office/word/2010/wordprocessingDrawing" xmlns:wp="http://schemas.openxmlformats.org/drawingml/2006/wordprocessingDrawing" xmlns:w10="urn:schemas-microsoft-com:office:word" xmlns:w="http://schemas.openxmlformats.org/wordprocessingml/2006/main" xmlns:w14="http://schemas.microsoft.com/office/word/2010/wordml" xmlns:w15="http://schemas.microsoft.com/office/word/2012/wordml" xmlns:w16cex="http://schemas.microsoft.com/office/word/2018/wordml/cex" xmlns:w16cid="http://schemas.microsoft.com/office/word/2016/wordml/cid" xmlns:w16="http://schemas.microsoft.com/office/word/2018/wordml" xmlns:w16sdtdh="http://schemas.microsoft.com/office/word/2020/wordml/sdtdatahash" xmlns:w16se="http://schemas.microsoft.com/office/word/2015/wordml/symex" xmlns:wpg="http://schemas.microsoft.com/office/word/2010/wordprocessingGroup" xmlns:wpi="http://schemas.microsoft.com/office/word/2010/wordprocessingInk" xmlns:wne="http://schemas.microsoft.com/office/word/2006/wordml" xmlns:wps="http://schemas.microsoft.com/office/word/2010/wordprocessingShape" mc:Ignorable="w14 w15 w16se w16cid w16 w16cex w16sdtdh wp14">
   <w:tbl>
     <w:tblPr>
       <w:tblW w:w="0" w:type="auto"/>
@@ -884,7 +884,7 @@
         </w:tcPr>
         <w:p>
           <w:pPr>
-            <w:pStyle w:val="En-tte"/>
+            <w:pStyle w:val="Header"/>
             <w:ind w:left="-115"/>
           </w:pPr>
         </w:p>
@@ -895,7 +895,7 @@
         </w:tcPr>
         <w:p>
           <w:pPr>
-            <w:pStyle w:val="En-tte"/>
+            <w:pStyle w:val="Header"/>
             <w:jc w:val="center"/>
           </w:pPr>
         </w:p>
@@ -906,7 +906,7 @@
         </w:tcPr>
         <w:p>
           <w:pPr>
-            <w:pStyle w:val="En-tte"/>
+            <w:pStyle w:val="Header"/>
             <w:ind w:right="-115"/>
             <w:jc w:val="right"/>
           </w:pPr>
@@ -916,7 +916,7 @@
   </w:tbl>
   <w:p>
     <w:pPr>
-      <w:pStyle w:val="En-tte"/>
+      <w:pStyle w:val="Header"/>
     </w:pPr>
   </w:p>
 </w:hdr>
@@ -950,7 +950,7 @@
 </file>
 
 <file path=word/numbering.xml><?xml version="1.0" encoding="utf-8"?>
-<w:numbering xmlns:wpc="http://schemas.microsoft.com/office/word/2010/wordprocessingCanvas" xmlns:cx="http://schemas.microsoft.com/office/drawing/2014/chartex" xmlns:cx1="http://schemas.microsoft.com/office/drawing/2015/9/8/chartex" xmlns:cx2="http://schemas.microsoft.com/office/drawing/2015/10/21/chartex" xmlns:cx3="http://schemas.microsoft.com/office/drawing/2016/5/9/chartex" xmlns:cx4="http://schemas.microsoft.com/office/drawing/2016/5/10/chartex" xmlns:cx5="http://schemas.microsoft.com/office/drawing/2016/5/11/chartex" xmlns:cx6="http://schemas.microsoft.com/office/drawing/2016/5/12/chartex" xmlns:cx7="http://schemas.microsoft.com/office/drawing/2016/5/13/chartex" xmlns:cx8="http://schemas.microsoft.com/office/drawing/2016/5/14/chartex" xmlns:mc="http://schemas.openxmlformats.org/markup-compatibility/2006" xmlns:aink="http://schemas.microsoft.com/office/drawing/2016/ink" xmlns:am3d="http://schemas.microsoft.com/office/drawing/2017/model3d" xmlns:o="urn:schemas-microsoft-com:office:office" xmlns:oel="http://schemas.microsoft.com/office/2019/extlst" xmlns:r="http://schemas.openxmlformats.org/officeDocument/2006/relationships" xmlns:m="http://schemas.openxmlformats.org/officeDocument/2006/math" xmlns:v="urn:schemas-microsoft-com:vml" xmlns:wp14="http://schemas.microsoft.com/office/word/2010/wordprocessingDrawing" xmlns:wp="http://schemas.openxmlformats.org/drawingml/2006/wordprocessingDrawing" xmlns:w10="urn:schemas-microsoft-com:office:word" xmlns:w="http://schemas.openxmlformats.org/wordprocessingml/2006/main" xmlns:w14="http://schemas.microsoft.com/office/word/2010/wordml" xmlns:w15="http://schemas.microsoft.com/office/word/2012/wordml" xmlns:w16cex="http://schemas.microsoft.com/office/word/2018/wordml/cex" xmlns:w16cid="http://schemas.microsoft.com/office/word/2016/wordml/cid" xmlns:w16="http://schemas.microsoft.com/office/word/2018/wordml" xmlns:w16du="http://schemas.microsoft.com/office/word/2023/wordml/word16du" xmlns:w16sdtdh="http://schemas.microsoft.com/office/word/2020/wordml/sdtdatahash" xmlns:w16se="http://schemas.microsoft.com/office/word/2015/wordml/symex" xmlns:wpg="http://schemas.microsoft.com/office/word/2010/wordprocessingGroup" xmlns:wpi="http://schemas.microsoft.com/office/word/2010/wordprocessingInk" xmlns:wne="http://schemas.microsoft.com/office/word/2006/wordml" xmlns:wps="http://schemas.microsoft.com/office/word/2010/wordprocessingShape" mc:Ignorable="w14 w15 w16se w16cid w16 w16cex w16sdtdh wp14">
+<w:numbering xmlns:wpc="http://schemas.microsoft.com/office/word/2010/wordprocessingCanvas" xmlns:cx="http://schemas.microsoft.com/office/drawing/2014/chartex" xmlns:cx1="http://schemas.microsoft.com/office/drawing/2015/9/8/chartex" xmlns:cx2="http://schemas.microsoft.com/office/drawing/2015/10/21/chartex" xmlns:cx3="http://schemas.microsoft.com/office/drawing/2016/5/9/chartex" xmlns:cx4="http://schemas.microsoft.com/office/drawing/2016/5/10/chartex" xmlns:cx5="http://schemas.microsoft.com/office/drawing/2016/5/11/chartex" xmlns:cx6="http://schemas.microsoft.com/office/drawing/2016/5/12/chartex" xmlns:cx7="http://schemas.microsoft.com/office/drawing/2016/5/13/chartex" xmlns:cx8="http://schemas.microsoft.com/office/drawing/2016/5/14/chartex" xmlns:mc="http://schemas.openxmlformats.org/markup-compatibility/2006" xmlns:aink="http://schemas.microsoft.com/office/drawing/2016/ink" xmlns:am3d="http://schemas.microsoft.com/office/drawing/2017/model3d" xmlns:o="urn:schemas-microsoft-com:office:office" xmlns:oel="http://schemas.microsoft.com/office/2019/extlst" xmlns:r="http://schemas.openxmlformats.org/officeDocument/2006/relationships" xmlns:m="http://schemas.openxmlformats.org/officeDocument/2006/math" xmlns:v="urn:schemas-microsoft-com:vml" xmlns:wp14="http://schemas.microsoft.com/office/word/2010/wordprocessingDrawing" xmlns:wp="http://schemas.openxmlformats.org/drawingml/2006/wordprocessingDrawing" xmlns:w10="urn:schemas-microsoft-com:office:word" xmlns:w="http://schemas.openxmlformats.org/wordprocessingml/2006/main" xmlns:w14="http://schemas.microsoft.com/office/word/2010/wordml" xmlns:w15="http://schemas.microsoft.com/office/word/2012/wordml" xmlns:w16cex="http://schemas.microsoft.com/office/word/2018/wordml/cex" xmlns:w16cid="http://schemas.microsoft.com/office/word/2016/wordml/cid" xmlns:w16="http://schemas.microsoft.com/office/word/2018/wordml" xmlns:w16sdtdh="http://schemas.microsoft.com/office/word/2020/wordml/sdtdatahash" xmlns:w16se="http://schemas.microsoft.com/office/word/2015/wordml/symex" xmlns:wpg="http://schemas.microsoft.com/office/word/2010/wordprocessingGroup" xmlns:wpi="http://schemas.microsoft.com/office/word/2010/wordprocessingInk" xmlns:wne="http://schemas.microsoft.com/office/word/2006/wordml" xmlns:wps="http://schemas.microsoft.com/office/word/2010/wordprocessingShape" mc:Ignorable="w14 w15 w16se w16cid w16 w16cex w16sdtdh wp14">
   <w:abstractNum w:abstractNumId="0" w15:restartNumberingAfterBreak="0">
     <w:nsid w:val="0FBC81EF"/>
     <w:multiLevelType w:val="hybridMultilevel"/>
@@ -3091,11 +3091,11 @@
       <w:lang w:val="fr-FR"/>
     </w:rPr>
   </w:style>
-  <w:style w:type="paragraph" w:styleId="Titre1">
+  <w:style w:type="paragraph" w:styleId="Heading1">
     <w:name w:val="heading 1"/>
     <w:basedOn w:val="Normal"/>
     <w:next w:val="Normal"/>
-    <w:link w:val="Titre1Car"/>
+    <w:link w:val="Heading1Char"/>
     <w:uiPriority w:val="9"/>
     <w:qFormat/>
     <w:rsid w:val="00E6464C"/>
@@ -3112,11 +3112,11 @@
       <w:szCs w:val="32"/>
     </w:rPr>
   </w:style>
-  <w:style w:type="paragraph" w:styleId="Titre2">
+  <w:style w:type="paragraph" w:styleId="Heading2">
     <w:name w:val="heading 2"/>
     <w:basedOn w:val="Normal"/>
     <w:next w:val="Normal"/>
-    <w:link w:val="Titre2Car"/>
+    <w:link w:val="Heading2Char"/>
     <w:uiPriority w:val="9"/>
     <w:unhideWhenUsed/>
     <w:qFormat/>
@@ -3134,11 +3134,11 @@
       <w:szCs w:val="26"/>
     </w:rPr>
   </w:style>
-  <w:style w:type="paragraph" w:styleId="Titre3">
+  <w:style w:type="paragraph" w:styleId="Heading3">
     <w:name w:val="heading 3"/>
     <w:basedOn w:val="Normal"/>
     <w:next w:val="Normal"/>
-    <w:link w:val="Titre3Car"/>
+    <w:link w:val="Heading3Char"/>
     <w:uiPriority w:val="9"/>
     <w:unhideWhenUsed/>
     <w:qFormat/>
@@ -3156,11 +3156,11 @@
       <w:szCs w:val="24"/>
     </w:rPr>
   </w:style>
-  <w:style w:type="paragraph" w:styleId="Titre4">
+  <w:style w:type="paragraph" w:styleId="Heading4">
     <w:name w:val="heading 4"/>
     <w:basedOn w:val="Normal"/>
     <w:next w:val="Normal"/>
-    <w:link w:val="Titre4Car"/>
+    <w:link w:val="Heading4Char"/>
     <w:uiPriority w:val="9"/>
     <w:unhideWhenUsed/>
     <w:qFormat/>
@@ -3179,11 +3179,11 @@
       <w:lang w:val="en-US"/>
     </w:rPr>
   </w:style>
-  <w:style w:type="paragraph" w:styleId="Titre5">
+  <w:style w:type="paragraph" w:styleId="Heading5">
     <w:name w:val="heading 5"/>
     <w:basedOn w:val="Normal"/>
     <w:next w:val="Normal"/>
-    <w:link w:val="Titre5Car"/>
+    <w:link w:val="Heading5Char"/>
     <w:uiPriority w:val="9"/>
     <w:unhideWhenUsed/>
     <w:qFormat/>
@@ -3200,11 +3200,11 @@
       <w:lang w:val="en-US"/>
     </w:rPr>
   </w:style>
-  <w:style w:type="paragraph" w:styleId="Titre6">
+  <w:style w:type="paragraph" w:styleId="Heading6">
     <w:name w:val="heading 6"/>
     <w:basedOn w:val="Normal"/>
     <w:next w:val="Normal"/>
-    <w:link w:val="Titre6Car"/>
+    <w:link w:val="Heading6Char"/>
     <w:uiPriority w:val="9"/>
     <w:unhideWhenUsed/>
     <w:qFormat/>
@@ -3221,11 +3221,11 @@
       <w:lang w:val="en-US"/>
     </w:rPr>
   </w:style>
-  <w:style w:type="paragraph" w:styleId="Titre7">
+  <w:style w:type="paragraph" w:styleId="Heading7">
     <w:name w:val="heading 7"/>
     <w:basedOn w:val="Normal"/>
     <w:next w:val="Normal"/>
-    <w:link w:val="Titre7Car"/>
+    <w:link w:val="Heading7Char"/>
     <w:uiPriority w:val="9"/>
     <w:unhideWhenUsed/>
     <w:qFormat/>
@@ -3244,11 +3244,11 @@
       <w:lang w:val="en-US"/>
     </w:rPr>
   </w:style>
-  <w:style w:type="paragraph" w:styleId="Titre8">
+  <w:style w:type="paragraph" w:styleId="Heading8">
     <w:name w:val="heading 8"/>
     <w:basedOn w:val="Normal"/>
     <w:next w:val="Normal"/>
-    <w:link w:val="Titre8Car"/>
+    <w:link w:val="Heading8Char"/>
     <w:uiPriority w:val="9"/>
     <w:unhideWhenUsed/>
     <w:qFormat/>
@@ -3267,11 +3267,11 @@
       <w:lang w:val="en-US"/>
     </w:rPr>
   </w:style>
-  <w:style w:type="paragraph" w:styleId="Titre9">
+  <w:style w:type="paragraph" w:styleId="Heading9">
     <w:name w:val="heading 9"/>
     <w:basedOn w:val="Normal"/>
     <w:next w:val="Normal"/>
-    <w:link w:val="Titre9Car"/>
+    <w:link w:val="Heading9Char"/>
     <w:uiPriority w:val="9"/>
     <w:unhideWhenUsed/>
     <w:qFormat/>
@@ -3292,13 +3292,13 @@
       <w:lang w:val="en-US"/>
     </w:rPr>
   </w:style>
-  <w:style w:type="character" w:default="1" w:styleId="Policepardfaut">
+  <w:style w:type="character" w:default="1" w:styleId="DefaultParagraphFont">
     <w:name w:val="Default Paragraph Font"/>
     <w:uiPriority w:val="1"/>
     <w:semiHidden/>
     <w:unhideWhenUsed/>
   </w:style>
-  <w:style w:type="table" w:default="1" w:styleId="TableauNormal">
+  <w:style w:type="table" w:default="1" w:styleId="TableNormal">
     <w:name w:val="Normal Table"/>
     <w:uiPriority w:val="99"/>
     <w:semiHidden/>
@@ -3313,16 +3313,16 @@
       </w:tblCellMar>
     </w:tblPr>
   </w:style>
-  <w:style w:type="numbering" w:default="1" w:styleId="Aucuneliste">
+  <w:style w:type="numbering" w:default="1" w:styleId="NoList">
     <w:name w:val="No List"/>
     <w:uiPriority w:val="99"/>
     <w:semiHidden/>
     <w:unhideWhenUsed/>
   </w:style>
-  <w:style w:type="character" w:customStyle="1" w:styleId="Titre1Car">
-    <w:name w:val="Titre 1 Car"/>
-    <w:basedOn w:val="Policepardfaut"/>
-    <w:link w:val="Titre1"/>
+  <w:style w:type="character" w:customStyle="1" w:styleId="Heading1Char">
+    <w:name w:val="Heading 1 Char"/>
+    <w:basedOn w:val="DefaultParagraphFont"/>
+    <w:link w:val="Heading1"/>
     <w:uiPriority w:val="9"/>
     <w:rsid w:val="00E6464C"/>
     <w:rPr>
@@ -3332,7 +3332,7 @@
       <w:szCs w:val="32"/>
     </w:rPr>
   </w:style>
-  <w:style w:type="paragraph" w:styleId="Paragraphedeliste">
+  <w:style w:type="paragraph" w:styleId="ListParagraph">
     <w:name w:val="List Paragraph"/>
     <w:basedOn w:val="Normal"/>
     <w:uiPriority w:val="34"/>
@@ -3343,11 +3343,11 @@
       <w:contextualSpacing/>
     </w:pPr>
   </w:style>
-  <w:style w:type="paragraph" w:styleId="Titre">
+  <w:style w:type="paragraph" w:styleId="Title">
     <w:name w:val="Title"/>
     <w:basedOn w:val="Normal"/>
     <w:next w:val="Normal"/>
-    <w:link w:val="TitreCar"/>
+    <w:link w:val="TitleChar"/>
     <w:uiPriority w:val="10"/>
     <w:qFormat/>
     <w:rsid w:val="41FBA8AD"/>
@@ -3361,10 +3361,10 @@
       <w:szCs w:val="56"/>
     </w:rPr>
   </w:style>
-  <w:style w:type="character" w:customStyle="1" w:styleId="TitreCar">
-    <w:name w:val="Titre Car"/>
-    <w:basedOn w:val="Policepardfaut"/>
-    <w:link w:val="Titre"/>
+  <w:style w:type="character" w:customStyle="1" w:styleId="TitleChar">
+    <w:name w:val="Title Char"/>
+    <w:basedOn w:val="DefaultParagraphFont"/>
+    <w:link w:val="Title"/>
     <w:uiPriority w:val="10"/>
     <w:rsid w:val="00AC68E3"/>
     <w:rPr>
@@ -3374,10 +3374,10 @@
       <w:lang w:val="en-US"/>
     </w:rPr>
   </w:style>
-  <w:style w:type="character" w:customStyle="1" w:styleId="Titre2Car">
-    <w:name w:val="Titre 2 Car"/>
-    <w:basedOn w:val="Policepardfaut"/>
-    <w:link w:val="Titre2"/>
+  <w:style w:type="character" w:customStyle="1" w:styleId="Heading2Char">
+    <w:name w:val="Heading 2 Char"/>
+    <w:basedOn w:val="DefaultParagraphFont"/>
+    <w:link w:val="Heading2"/>
     <w:uiPriority w:val="9"/>
     <w:rsid w:val="00AC68E3"/>
     <w:rPr>
@@ -3387,10 +3387,10 @@
       <w:szCs w:val="26"/>
     </w:rPr>
   </w:style>
-  <w:style w:type="character" w:customStyle="1" w:styleId="Titre3Car">
-    <w:name w:val="Titre 3 Car"/>
-    <w:basedOn w:val="Policepardfaut"/>
-    <w:link w:val="Titre3"/>
+  <w:style w:type="character" w:customStyle="1" w:styleId="Heading3Char">
+    <w:name w:val="Heading 3 Char"/>
+    <w:basedOn w:val="DefaultParagraphFont"/>
+    <w:link w:val="Heading3"/>
     <w:uiPriority w:val="9"/>
     <w:rsid w:val="002F04D0"/>
     <w:rPr>
@@ -3401,9 +3401,9 @@
       <w:lang w:val="en-US"/>
     </w:rPr>
   </w:style>
-  <w:style w:type="paragraph" w:styleId="En-ttedetabledesmatires">
+  <w:style w:type="paragraph" w:styleId="TOCHeading">
     <w:name w:val="TOC Heading"/>
-    <w:basedOn w:val="Titre1"/>
+    <w:basedOn w:val="Heading1"/>
     <w:next w:val="Normal"/>
     <w:uiPriority w:val="39"/>
     <w:unhideWhenUsed/>
@@ -3413,7 +3413,7 @@
       <w:lang w:eastAsia="en-GB"/>
     </w:rPr>
   </w:style>
-  <w:style w:type="paragraph" w:styleId="TM1">
+  <w:style w:type="paragraph" w:styleId="TOC1">
     <w:name w:val="toc 1"/>
     <w:basedOn w:val="Normal"/>
     <w:next w:val="Normal"/>
@@ -3424,7 +3424,7 @@
       <w:spacing w:after="100"/>
     </w:pPr>
   </w:style>
-  <w:style w:type="paragraph" w:styleId="TM2">
+  <w:style w:type="paragraph" w:styleId="TOC2">
     <w:name w:val="toc 2"/>
     <w:basedOn w:val="Normal"/>
     <w:next w:val="Normal"/>
@@ -3436,7 +3436,7 @@
       <w:ind w:left="220"/>
     </w:pPr>
   </w:style>
-  <w:style w:type="paragraph" w:styleId="TM3">
+  <w:style w:type="paragraph" w:styleId="TOC3">
     <w:name w:val="toc 3"/>
     <w:basedOn w:val="Normal"/>
     <w:next w:val="Normal"/>
@@ -3448,9 +3448,9 @@
       <w:ind w:left="440"/>
     </w:pPr>
   </w:style>
-  <w:style w:type="character" w:styleId="Lienhypertexte">
+  <w:style w:type="character" w:styleId="Hyperlink">
     <w:name w:val="Hyperlink"/>
-    <w:basedOn w:val="Policepardfaut"/>
+    <w:basedOn w:val="DefaultParagraphFont"/>
     <w:uiPriority w:val="99"/>
     <w:unhideWhenUsed/>
     <w:rsid w:val="002F04D0"/>
@@ -3459,9 +3459,9 @@
       <w:u w:val="single"/>
     </w:rPr>
   </w:style>
-  <w:style w:type="character" w:styleId="Rfrencelgre">
+  <w:style w:type="character" w:styleId="SubtleReference">
     <w:name w:val="Subtle Reference"/>
-    <w:basedOn w:val="Policepardfaut"/>
+    <w:basedOn w:val="DefaultParagraphFont"/>
     <w:uiPriority w:val="31"/>
     <w:qFormat/>
     <w:rsid w:val="002F04D0"/>
@@ -3470,7 +3470,7 @@
       <w:color w:val="5A5A5A" w:themeColor="text1" w:themeTint="A5"/>
     </w:rPr>
   </w:style>
-  <w:style w:type="paragraph" w:styleId="Sansinterligne">
+  <w:style w:type="paragraph" w:styleId="NoSpacing">
     <w:name w:val="No Spacing"/>
     <w:uiPriority w:val="1"/>
     <w:qFormat/>
@@ -3479,9 +3479,9 @@
       <w:spacing w:after="0" w:line="240" w:lineRule="auto"/>
     </w:pPr>
   </w:style>
-  <w:style w:type="character" w:styleId="Accentuationintense">
+  <w:style w:type="character" w:styleId="IntenseEmphasis">
     <w:name w:val="Intense Emphasis"/>
-    <w:basedOn w:val="Policepardfaut"/>
+    <w:basedOn w:val="DefaultParagraphFont"/>
     <w:uiPriority w:val="21"/>
     <w:qFormat/>
     <w:rsid w:val="00F4305D"/>
@@ -3491,9 +3491,9 @@
       <w:color w:val="4472C4" w:themeColor="accent1"/>
     </w:rPr>
   </w:style>
-  <w:style w:type="character" w:styleId="lev">
+  <w:style w:type="character" w:styleId="Strong">
     <w:name w:val="Strong"/>
-    <w:basedOn w:val="Policepardfaut"/>
+    <w:basedOn w:val="DefaultParagraphFont"/>
     <w:uiPriority w:val="22"/>
     <w:qFormat/>
     <w:rsid w:val="00F4305D"/>
@@ -3502,9 +3502,9 @@
       <w:bCs/>
     </w:rPr>
   </w:style>
-  <w:style w:type="character" w:styleId="Rfrenceintense">
+  <w:style w:type="character" w:styleId="IntenseReference">
     <w:name w:val="Intense Reference"/>
-    <w:basedOn w:val="Policepardfaut"/>
+    <w:basedOn w:val="DefaultParagraphFont"/>
     <w:uiPriority w:val="32"/>
     <w:qFormat/>
     <w:rsid w:val="00F4305D"/>
@@ -3516,10 +3516,10 @@
       <w:spacing w:val="5"/>
     </w:rPr>
   </w:style>
-  <w:style w:type="paragraph" w:styleId="En-tte">
+  <w:style w:type="paragraph" w:styleId="Header">
     <w:name w:val="header"/>
     <w:basedOn w:val="Normal"/>
-    <w:link w:val="En-tteCar"/>
+    <w:link w:val="HeaderChar"/>
     <w:uiPriority w:val="99"/>
     <w:unhideWhenUsed/>
     <w:rsid w:val="41FBA8AD"/>
@@ -3531,20 +3531,20 @@
       <w:spacing w:after="0"/>
     </w:pPr>
   </w:style>
-  <w:style w:type="character" w:customStyle="1" w:styleId="En-tteCar">
-    <w:name w:val="En-tête Car"/>
-    <w:basedOn w:val="Policepardfaut"/>
-    <w:link w:val="En-tte"/>
+  <w:style w:type="character" w:customStyle="1" w:styleId="HeaderChar">
+    <w:name w:val="Header Char"/>
+    <w:basedOn w:val="DefaultParagraphFont"/>
+    <w:link w:val="Header"/>
     <w:uiPriority w:val="99"/>
     <w:rsid w:val="006D1F94"/>
     <w:rPr>
       <w:lang w:val="en-US"/>
     </w:rPr>
   </w:style>
-  <w:style w:type="paragraph" w:styleId="Pieddepage">
+  <w:style w:type="paragraph" w:styleId="Footer">
     <w:name w:val="footer"/>
     <w:basedOn w:val="Normal"/>
-    <w:link w:val="PieddepageCar"/>
+    <w:link w:val="FooterChar"/>
     <w:uiPriority w:val="99"/>
     <w:unhideWhenUsed/>
     <w:rsid w:val="41FBA8AD"/>
@@ -3556,19 +3556,19 @@
       <w:spacing w:after="0"/>
     </w:pPr>
   </w:style>
-  <w:style w:type="character" w:customStyle="1" w:styleId="PieddepageCar">
-    <w:name w:val="Pied de page Car"/>
-    <w:basedOn w:val="Policepardfaut"/>
-    <w:link w:val="Pieddepage"/>
+  <w:style w:type="character" w:customStyle="1" w:styleId="FooterChar">
+    <w:name w:val="Footer Char"/>
+    <w:basedOn w:val="DefaultParagraphFont"/>
+    <w:link w:val="Footer"/>
     <w:uiPriority w:val="99"/>
     <w:rsid w:val="006D1F94"/>
     <w:rPr>
       <w:lang w:val="en-US"/>
     </w:rPr>
   </w:style>
-  <w:style w:type="table" w:styleId="Grilledutableau">
+  <w:style w:type="table" w:styleId="TableGrid">
     <w:name w:val="Table Grid"/>
-    <w:basedOn w:val="TableauNormal"/>
+    <w:basedOn w:val="TableNormal"/>
     <w:uiPriority w:val="59"/>
     <w:rsid w:val="006D1F94"/>
     <w:pPr>
@@ -3585,7 +3585,7 @@
       </w:tblBorders>
     </w:tblPr>
   </w:style>
-  <w:style w:type="paragraph" w:styleId="Lgende">
+  <w:style w:type="paragraph" w:styleId="Caption">
     <w:name w:val="caption"/>
     <w:basedOn w:val="Normal"/>
     <w:next w:val="Normal"/>
@@ -3604,11 +3604,11 @@
       <w:szCs w:val="18"/>
     </w:rPr>
   </w:style>
-  <w:style w:type="paragraph" w:styleId="Sous-titre">
+  <w:style w:type="paragraph" w:styleId="Subtitle">
     <w:name w:val="Subtitle"/>
     <w:basedOn w:val="Normal"/>
     <w:next w:val="Normal"/>
-    <w:link w:val="Sous-titreCar"/>
+    <w:link w:val="SubtitleChar"/>
     <w:uiPriority w:val="11"/>
     <w:qFormat/>
     <w:rsid w:val="54B6FB58"/>
@@ -3617,10 +3617,10 @@
       <w:color w:val="5A5A5A"/>
     </w:rPr>
   </w:style>
-  <w:style w:type="character" w:customStyle="1" w:styleId="Sous-titreCar">
-    <w:name w:val="Sous-titre Car"/>
-    <w:basedOn w:val="Policepardfaut"/>
-    <w:link w:val="Sous-titre"/>
+  <w:style w:type="character" w:customStyle="1" w:styleId="SubtitleChar">
+    <w:name w:val="Subtitle Char"/>
+    <w:basedOn w:val="DefaultParagraphFont"/>
+    <w:link w:val="Subtitle"/>
     <w:uiPriority w:val="11"/>
     <w:rsid w:val="00F243E1"/>
     <w:rPr>
@@ -3629,10 +3629,10 @@
       <w:lang w:val="fr-FR"/>
     </w:rPr>
   </w:style>
-  <w:style w:type="character" w:customStyle="1" w:styleId="Titre4Car">
-    <w:name w:val="Titre 4 Car"/>
-    <w:basedOn w:val="Policepardfaut"/>
-    <w:link w:val="Titre4"/>
+  <w:style w:type="character" w:customStyle="1" w:styleId="Heading4Char">
+    <w:name w:val="Heading 4 Char"/>
+    <w:basedOn w:val="DefaultParagraphFont"/>
+    <w:link w:val="Heading4"/>
     <w:uiPriority w:val="9"/>
     <w:rsid w:val="000964CE"/>
     <w:rPr>
@@ -3643,10 +3643,10 @@
       <w:lang w:val="en-US"/>
     </w:rPr>
   </w:style>
-  <w:style w:type="character" w:customStyle="1" w:styleId="Titre5Car">
-    <w:name w:val="Titre 5 Car"/>
-    <w:basedOn w:val="Policepardfaut"/>
-    <w:link w:val="Titre5"/>
+  <w:style w:type="character" w:customStyle="1" w:styleId="Heading5Char">
+    <w:name w:val="Heading 5 Char"/>
+    <w:basedOn w:val="DefaultParagraphFont"/>
+    <w:link w:val="Heading5"/>
     <w:uiPriority w:val="9"/>
     <w:rsid w:val="000964CE"/>
     <w:rPr>
@@ -3655,10 +3655,10 @@
       <w:lang w:val="en-US"/>
     </w:rPr>
   </w:style>
-  <w:style w:type="character" w:customStyle="1" w:styleId="Titre6Car">
-    <w:name w:val="Titre 6 Car"/>
-    <w:basedOn w:val="Policepardfaut"/>
-    <w:link w:val="Titre6"/>
+  <w:style w:type="character" w:customStyle="1" w:styleId="Heading6Char">
+    <w:name w:val="Heading 6 Char"/>
+    <w:basedOn w:val="DefaultParagraphFont"/>
+    <w:link w:val="Heading6"/>
     <w:uiPriority w:val="9"/>
     <w:rsid w:val="000964CE"/>
     <w:rPr>
@@ -3667,10 +3667,10 @@
       <w:lang w:val="en-US"/>
     </w:rPr>
   </w:style>
-  <w:style w:type="character" w:customStyle="1" w:styleId="Titre7Car">
-    <w:name w:val="Titre 7 Car"/>
-    <w:basedOn w:val="Policepardfaut"/>
-    <w:link w:val="Titre7"/>
+  <w:style w:type="character" w:customStyle="1" w:styleId="Heading7Char">
+    <w:name w:val="Heading 7 Char"/>
+    <w:basedOn w:val="DefaultParagraphFont"/>
+    <w:link w:val="Heading7"/>
     <w:uiPriority w:val="9"/>
     <w:rsid w:val="000964CE"/>
     <w:rPr>
@@ -3681,10 +3681,10 @@
       <w:lang w:val="en-US"/>
     </w:rPr>
   </w:style>
-  <w:style w:type="character" w:customStyle="1" w:styleId="Titre8Car">
-    <w:name w:val="Titre 8 Car"/>
-    <w:basedOn w:val="Policepardfaut"/>
-    <w:link w:val="Titre8"/>
+  <w:style w:type="character" w:customStyle="1" w:styleId="Heading8Char">
+    <w:name w:val="Heading 8 Char"/>
+    <w:basedOn w:val="DefaultParagraphFont"/>
+    <w:link w:val="Heading8"/>
     <w:uiPriority w:val="9"/>
     <w:rsid w:val="000964CE"/>
     <w:rPr>
@@ -3695,10 +3695,10 @@
       <w:lang w:val="en-US"/>
     </w:rPr>
   </w:style>
-  <w:style w:type="character" w:customStyle="1" w:styleId="Titre9Car">
-    <w:name w:val="Titre 9 Car"/>
-    <w:basedOn w:val="Policepardfaut"/>
-    <w:link w:val="Titre9"/>
+  <w:style w:type="character" w:customStyle="1" w:styleId="Heading9Char">
+    <w:name w:val="Heading 9 Char"/>
+    <w:basedOn w:val="DefaultParagraphFont"/>
+    <w:link w:val="Heading9"/>
     <w:uiPriority w:val="9"/>
     <w:rsid w:val="000964CE"/>
     <w:rPr>
@@ -3711,11 +3711,11 @@
       <w:lang w:val="en-US"/>
     </w:rPr>
   </w:style>
-  <w:style w:type="paragraph" w:styleId="Citation">
+  <w:style w:type="paragraph" w:styleId="Quote">
     <w:name w:val="Quote"/>
     <w:basedOn w:val="Normal"/>
     <w:next w:val="Normal"/>
-    <w:link w:val="CitationCar"/>
+    <w:link w:val="QuoteChar"/>
     <w:uiPriority w:val="29"/>
     <w:qFormat/>
     <w:rsid w:val="000964CE"/>
@@ -3731,10 +3731,10 @@
       <w:lang w:val="en-US"/>
     </w:rPr>
   </w:style>
-  <w:style w:type="character" w:customStyle="1" w:styleId="CitationCar">
-    <w:name w:val="Citation Car"/>
-    <w:basedOn w:val="Policepardfaut"/>
-    <w:link w:val="Citation"/>
+  <w:style w:type="character" w:customStyle="1" w:styleId="QuoteChar">
+    <w:name w:val="Quote Char"/>
+    <w:basedOn w:val="DefaultParagraphFont"/>
+    <w:link w:val="Quote"/>
     <w:uiPriority w:val="29"/>
     <w:rsid w:val="000964CE"/>
     <w:rPr>
@@ -3744,11 +3744,11 @@
       <w:lang w:val="en-US"/>
     </w:rPr>
   </w:style>
-  <w:style w:type="paragraph" w:styleId="Citationintense">
+  <w:style w:type="paragraph" w:styleId="IntenseQuote">
     <w:name w:val="Intense Quote"/>
     <w:basedOn w:val="Normal"/>
     <w:next w:val="Normal"/>
-    <w:link w:val="CitationintenseCar"/>
+    <w:link w:val="IntenseQuoteChar"/>
     <w:uiPriority w:val="30"/>
     <w:qFormat/>
     <w:rsid w:val="000964CE"/>
@@ -3764,10 +3764,10 @@
       <w:lang w:val="en-US"/>
     </w:rPr>
   </w:style>
-  <w:style w:type="character" w:customStyle="1" w:styleId="CitationintenseCar">
-    <w:name w:val="Citation intense Car"/>
-    <w:basedOn w:val="Policepardfaut"/>
-    <w:link w:val="Citationintense"/>
+  <w:style w:type="character" w:customStyle="1" w:styleId="IntenseQuoteChar">
+    <w:name w:val="Intense Quote Char"/>
+    <w:basedOn w:val="DefaultParagraphFont"/>
+    <w:link w:val="IntenseQuote"/>
     <w:uiPriority w:val="30"/>
     <w:rsid w:val="000964CE"/>
     <w:rPr>
@@ -3777,7 +3777,7 @@
       <w:lang w:val="en-US"/>
     </w:rPr>
   </w:style>
-  <w:style w:type="paragraph" w:styleId="TM4">
+  <w:style w:type="paragraph" w:styleId="TOC4">
     <w:name w:val="toc 4"/>
     <w:basedOn w:val="Normal"/>
     <w:next w:val="Normal"/>
@@ -3792,7 +3792,7 @@
       <w:lang w:val="en-US"/>
     </w:rPr>
   </w:style>
-  <w:style w:type="paragraph" w:styleId="TM5">
+  <w:style w:type="paragraph" w:styleId="TOC5">
     <w:name w:val="toc 5"/>
     <w:basedOn w:val="Normal"/>
     <w:next w:val="Normal"/>
@@ -3807,7 +3807,7 @@
       <w:lang w:val="en-US"/>
     </w:rPr>
   </w:style>
-  <w:style w:type="paragraph" w:styleId="TM6">
+  <w:style w:type="paragraph" w:styleId="TOC6">
     <w:name w:val="toc 6"/>
     <w:basedOn w:val="Normal"/>
     <w:next w:val="Normal"/>
@@ -3822,7 +3822,7 @@
       <w:lang w:val="en-US"/>
     </w:rPr>
   </w:style>
-  <w:style w:type="paragraph" w:styleId="TM7">
+  <w:style w:type="paragraph" w:styleId="TOC7">
     <w:name w:val="toc 7"/>
     <w:basedOn w:val="Normal"/>
     <w:next w:val="Normal"/>
@@ -3837,7 +3837,7 @@
       <w:lang w:val="en-US"/>
     </w:rPr>
   </w:style>
-  <w:style w:type="paragraph" w:styleId="TM8">
+  <w:style w:type="paragraph" w:styleId="TOC8">
     <w:name w:val="toc 8"/>
     <w:basedOn w:val="Normal"/>
     <w:next w:val="Normal"/>
@@ -3852,7 +3852,7 @@
       <w:lang w:val="en-US"/>
     </w:rPr>
   </w:style>
-  <w:style w:type="paragraph" w:styleId="TM9">
+  <w:style w:type="paragraph" w:styleId="TOC9">
     <w:name w:val="toc 9"/>
     <w:basedOn w:val="Normal"/>
     <w:next w:val="Normal"/>
@@ -3867,10 +3867,10 @@
       <w:lang w:val="en-US"/>
     </w:rPr>
   </w:style>
-  <w:style w:type="paragraph" w:styleId="Notedefin">
+  <w:style w:type="paragraph" w:styleId="EndnoteText">
     <w:name w:val="endnote text"/>
     <w:basedOn w:val="Normal"/>
-    <w:link w:val="NotedefinCar"/>
+    <w:link w:val="EndnoteTextChar"/>
     <w:uiPriority w:val="99"/>
     <w:semiHidden/>
     <w:unhideWhenUsed/>
@@ -3884,10 +3884,10 @@
       <w:lang w:val="en-US"/>
     </w:rPr>
   </w:style>
-  <w:style w:type="character" w:customStyle="1" w:styleId="NotedefinCar">
-    <w:name w:val="Note de fin Car"/>
-    <w:basedOn w:val="Policepardfaut"/>
-    <w:link w:val="Notedefin"/>
+  <w:style w:type="character" w:customStyle="1" w:styleId="EndnoteTextChar">
+    <w:name w:val="Endnote Text Char"/>
+    <w:basedOn w:val="DefaultParagraphFont"/>
+    <w:link w:val="EndnoteText"/>
     <w:uiPriority w:val="99"/>
     <w:semiHidden/>
     <w:rsid w:val="000964CE"/>
@@ -3897,10 +3897,10 @@
       <w:lang w:val="en-US"/>
     </w:rPr>
   </w:style>
-  <w:style w:type="paragraph" w:styleId="Notedebasdepage">
+  <w:style w:type="paragraph" w:styleId="FootnoteText">
     <w:name w:val="footnote text"/>
     <w:basedOn w:val="Normal"/>
-    <w:link w:val="NotedebasdepageCar"/>
+    <w:link w:val="FootnoteTextChar"/>
     <w:uiPriority w:val="99"/>
     <w:semiHidden/>
     <w:unhideWhenUsed/>
@@ -3914,10 +3914,10 @@
       <w:lang w:val="en-US"/>
     </w:rPr>
   </w:style>
-  <w:style w:type="character" w:customStyle="1" w:styleId="NotedebasdepageCar">
-    <w:name w:val="Note de bas de page Car"/>
-    <w:basedOn w:val="Policepardfaut"/>
-    <w:link w:val="Notedebasdepage"/>
+  <w:style w:type="character" w:customStyle="1" w:styleId="FootnoteTextChar">
+    <w:name w:val="Footnote Text Char"/>
+    <w:basedOn w:val="DefaultParagraphFont"/>
+    <w:link w:val="FootnoteText"/>
     <w:uiPriority w:val="99"/>
     <w:semiHidden/>
     <w:rsid w:val="000964CE"/>
@@ -3927,7 +3927,7 @@
       <w:lang w:val="en-US"/>
     </w:rPr>
   </w:style>
-  <w:style w:type="paragraph" w:styleId="Rvision">
+  <w:style w:type="paragraph" w:styleId="Revision">
     <w:name w:val="Revision"/>
     <w:hidden/>
     <w:uiPriority w:val="99"/>

</xml_diff>

<commit_message>
ajout des messages au survol des boutons et corrections de quelques problèmes
</commit_message>
<xml_diff>
--- a/rapport/contenu.docx
+++ b/rapport/contenu.docx
@@ -1,15 +1,15 @@
 
 <file path=word/document.xml><?xml version="1.0" encoding="utf-8"?>
-<w:document xmlns:wpc="http://schemas.microsoft.com/office/word/2010/wordprocessingCanvas" xmlns:cx="http://schemas.microsoft.com/office/drawing/2014/chartex" xmlns:cx1="http://schemas.microsoft.com/office/drawing/2015/9/8/chartex" xmlns:cx2="http://schemas.microsoft.com/office/drawing/2015/10/21/chartex" xmlns:cx3="http://schemas.microsoft.com/office/drawing/2016/5/9/chartex" xmlns:cx4="http://schemas.microsoft.com/office/drawing/2016/5/10/chartex" xmlns:cx5="http://schemas.microsoft.com/office/drawing/2016/5/11/chartex" xmlns:cx6="http://schemas.microsoft.com/office/drawing/2016/5/12/chartex" xmlns:cx7="http://schemas.microsoft.com/office/drawing/2016/5/13/chartex" xmlns:cx8="http://schemas.microsoft.com/office/drawing/2016/5/14/chartex" xmlns:mc="http://schemas.openxmlformats.org/markup-compatibility/2006" xmlns:aink="http://schemas.microsoft.com/office/drawing/2016/ink" xmlns:am3d="http://schemas.microsoft.com/office/drawing/2017/model3d" xmlns:o="urn:schemas-microsoft-com:office:office" xmlns:oel="http://schemas.microsoft.com/office/2019/extlst" xmlns:r="http://schemas.openxmlformats.org/officeDocument/2006/relationships" xmlns:m="http://schemas.openxmlformats.org/officeDocument/2006/math" xmlns:v="urn:schemas-microsoft-com:vml" xmlns:wp14="http://schemas.microsoft.com/office/word/2010/wordprocessingDrawing" xmlns:wp="http://schemas.openxmlformats.org/drawingml/2006/wordprocessingDrawing" xmlns:w10="urn:schemas-microsoft-com:office:word" xmlns:w="http://schemas.openxmlformats.org/wordprocessingml/2006/main" xmlns:w14="http://schemas.microsoft.com/office/word/2010/wordml" xmlns:w15="http://schemas.microsoft.com/office/word/2012/wordml" xmlns:w16cex="http://schemas.microsoft.com/office/word/2018/wordml/cex" xmlns:w16cid="http://schemas.microsoft.com/office/word/2016/wordml/cid" xmlns:w16="http://schemas.microsoft.com/office/word/2018/wordml" xmlns:w16sdtdh="http://schemas.microsoft.com/office/word/2020/wordml/sdtdatahash" xmlns:w16se="http://schemas.microsoft.com/office/word/2015/wordml/symex" xmlns:wpg="http://schemas.microsoft.com/office/word/2010/wordprocessingGroup" xmlns:wpi="http://schemas.microsoft.com/office/word/2010/wordprocessingInk" xmlns:wne="http://schemas.microsoft.com/office/word/2006/wordml" xmlns:wps="http://schemas.microsoft.com/office/word/2010/wordprocessingShape" mc:Ignorable="w14 w15 w16se w16cid w16 w16cex w16sdtdh wp14">
+<w:document xmlns:wpc="http://schemas.microsoft.com/office/word/2010/wordprocessingCanvas" xmlns:cx="http://schemas.microsoft.com/office/drawing/2014/chartex" xmlns:cx1="http://schemas.microsoft.com/office/drawing/2015/9/8/chartex" xmlns:cx2="http://schemas.microsoft.com/office/drawing/2015/10/21/chartex" xmlns:cx3="http://schemas.microsoft.com/office/drawing/2016/5/9/chartex" xmlns:cx4="http://schemas.microsoft.com/office/drawing/2016/5/10/chartex" xmlns:cx5="http://schemas.microsoft.com/office/drawing/2016/5/11/chartex" xmlns:cx6="http://schemas.microsoft.com/office/drawing/2016/5/12/chartex" xmlns:cx7="http://schemas.microsoft.com/office/drawing/2016/5/13/chartex" xmlns:cx8="http://schemas.microsoft.com/office/drawing/2016/5/14/chartex" xmlns:mc="http://schemas.openxmlformats.org/markup-compatibility/2006" xmlns:aink="http://schemas.microsoft.com/office/drawing/2016/ink" xmlns:am3d="http://schemas.microsoft.com/office/drawing/2017/model3d" xmlns:o="urn:schemas-microsoft-com:office:office" xmlns:oel="http://schemas.microsoft.com/office/2019/extlst" xmlns:r="http://schemas.openxmlformats.org/officeDocument/2006/relationships" xmlns:m="http://schemas.openxmlformats.org/officeDocument/2006/math" xmlns:v="urn:schemas-microsoft-com:vml" xmlns:wp14="http://schemas.microsoft.com/office/word/2010/wordprocessingDrawing" xmlns:wp="http://schemas.openxmlformats.org/drawingml/2006/wordprocessingDrawing" xmlns:w10="urn:schemas-microsoft-com:office:word" xmlns:w="http://schemas.openxmlformats.org/wordprocessingml/2006/main" xmlns:w14="http://schemas.microsoft.com/office/word/2010/wordml" xmlns:w15="http://schemas.microsoft.com/office/word/2012/wordml" xmlns:w16cex="http://schemas.microsoft.com/office/word/2018/wordml/cex" xmlns:w16cid="http://schemas.microsoft.com/office/word/2016/wordml/cid" xmlns:w16="http://schemas.microsoft.com/office/word/2018/wordml" xmlns:w16du="http://schemas.microsoft.com/office/word/2023/wordml/word16du" xmlns:w16sdtdh="http://schemas.microsoft.com/office/word/2020/wordml/sdtdatahash" xmlns:w16se="http://schemas.microsoft.com/office/word/2015/wordml/symex" xmlns:wpg="http://schemas.microsoft.com/office/word/2010/wordprocessingGroup" xmlns:wpi="http://schemas.microsoft.com/office/word/2010/wordprocessingInk" xmlns:wne="http://schemas.microsoft.com/office/word/2006/wordml" xmlns:wps="http://schemas.microsoft.com/office/word/2010/wordprocessingShape" mc:Ignorable="w14 w15 w16se w16cid w16 w16cex w16sdtdh wp14">
   <w:body>
     <w:p>
       <w:pPr>
-        <w:pStyle w:val="Heading1"/>
+        <w:pStyle w:val="Titre1"/>
       </w:pPr>
     </w:p>
     <w:p>
       <w:pPr>
-        <w:pStyle w:val="Title"/>
+        <w:pStyle w:val="Titre"/>
         <w:jc w:val="center"/>
         <w:rPr>
           <w:rFonts w:ascii="Bahnschrift" w:hAnsi="Bahnschrift" w:cs="Aharoni"/>
@@ -18,7 +18,7 @@
     </w:p>
     <w:p>
       <w:pPr>
-        <w:pStyle w:val="Title"/>
+        <w:pStyle w:val="Titre"/>
         <w:jc w:val="center"/>
         <w:rPr>
           <w:rFonts w:asciiTheme="minorHAnsi" w:eastAsiaTheme="minorEastAsia" w:hAnsiTheme="minorHAnsi" w:cstheme="minorBidi"/>
@@ -34,50 +34,50 @@
     <w:p/>
     <w:p>
       <w:pPr>
-        <w:pStyle w:val="NoSpacing"/>
+        <w:pStyle w:val="Sansinterligne"/>
         <w:jc w:val="center"/>
         <w:rPr>
-          <w:rStyle w:val="IntenseReference"/>
+          <w:rStyle w:val="Rfrenceintense"/>
           <w:lang w:val="fr-FR"/>
         </w:rPr>
       </w:pPr>
     </w:p>
     <w:p>
       <w:pPr>
-        <w:pStyle w:val="NoSpacing"/>
+        <w:pStyle w:val="Sansinterligne"/>
         <w:jc w:val="center"/>
         <w:rPr>
-          <w:rStyle w:val="IntenseReference"/>
+          <w:rStyle w:val="Rfrenceintense"/>
           <w:lang w:val="fr-FR"/>
         </w:rPr>
       </w:pPr>
     </w:p>
     <w:p>
       <w:pPr>
-        <w:pStyle w:val="NoSpacing"/>
+        <w:pStyle w:val="Sansinterligne"/>
         <w:jc w:val="center"/>
         <w:rPr>
-          <w:rStyle w:val="IntenseReference"/>
+          <w:rStyle w:val="Rfrenceintense"/>
           <w:lang w:val="fr-FR"/>
         </w:rPr>
       </w:pPr>
     </w:p>
     <w:p>
       <w:pPr>
-        <w:pStyle w:val="NoSpacing"/>
+        <w:pStyle w:val="Sansinterligne"/>
         <w:jc w:val="center"/>
         <w:rPr>
-          <w:rStyle w:val="IntenseReference"/>
+          <w:rStyle w:val="Rfrenceintense"/>
           <w:lang w:val="fr-FR"/>
         </w:rPr>
       </w:pPr>
     </w:p>
     <w:p>
       <w:pPr>
-        <w:pStyle w:val="NoSpacing"/>
+        <w:pStyle w:val="Sansinterligne"/>
         <w:jc w:val="center"/>
         <w:rPr>
-          <w:rStyle w:val="IntenseReference"/>
+          <w:rStyle w:val="Rfrenceintense"/>
           <w:lang w:val="fr-FR"/>
         </w:rPr>
       </w:pPr>
@@ -86,7 +86,7 @@
       <w:pPr>
         <w:jc w:val="center"/>
         <w:rPr>
-          <w:rStyle w:val="IntenseReference"/>
+          <w:rStyle w:val="Rfrenceintense"/>
           <w:rFonts w:eastAsiaTheme="minorEastAsia"/>
           <w:b w:val="0"/>
           <w:color w:val="000000" w:themeColor="text1"/>
@@ -96,7 +96,7 @@
       </w:pPr>
       <w:r>
         <w:rPr>
-          <w:rStyle w:val="IntenseReference"/>
+          <w:rStyle w:val="Rfrenceintense"/>
           <w:rFonts w:eastAsiaTheme="minorEastAsia"/>
           <w:b w:val="0"/>
           <w:color w:val="000000" w:themeColor="text1"/>
@@ -110,7 +110,7 @@
       <w:pPr>
         <w:jc w:val="center"/>
         <w:rPr>
-          <w:rStyle w:val="IntenseReference"/>
+          <w:rStyle w:val="Rfrenceintense"/>
           <w:rFonts w:eastAsiaTheme="minorEastAsia"/>
           <w:b w:val="0"/>
           <w:color w:val="000000" w:themeColor="text1"/>
@@ -120,7 +120,7 @@
       </w:pPr>
       <w:r>
         <w:rPr>
-          <w:rStyle w:val="IntenseReference"/>
+          <w:rStyle w:val="Rfrenceintense"/>
           <w:rFonts w:eastAsiaTheme="minorEastAsia"/>
           <w:b w:val="0"/>
           <w:color w:val="000000" w:themeColor="text1"/>
@@ -134,7 +134,7 @@
       <w:pPr>
         <w:jc w:val="center"/>
         <w:rPr>
-          <w:rStyle w:val="IntenseReference"/>
+          <w:rStyle w:val="Rfrenceintense"/>
           <w:rFonts w:eastAsiaTheme="minorEastAsia"/>
           <w:b w:val="0"/>
           <w:color w:val="000000" w:themeColor="text1"/>
@@ -144,7 +144,7 @@
       </w:pPr>
       <w:r>
         <w:rPr>
-          <w:rStyle w:val="IntenseReference"/>
+          <w:rStyle w:val="Rfrenceintense"/>
           <w:rFonts w:eastAsiaTheme="minorEastAsia"/>
           <w:b w:val="0"/>
           <w:color w:val="000000" w:themeColor="text1"/>
@@ -166,7 +166,7 @@
       </w:pPr>
       <w:r>
         <w:rPr>
-          <w:rStyle w:val="IntenseReference"/>
+          <w:rStyle w:val="Rfrenceintense"/>
           <w:rFonts w:ascii="Candara Light" w:hAnsi="Candara Light"/>
           <w:color w:val="000000" w:themeColor="text1"/>
           <w:sz w:val="36"/>
@@ -268,7 +268,7 @@
       <w:sdtContent>
         <w:p>
           <w:pPr>
-            <w:pStyle w:val="TOCHeading"/>
+            <w:pStyle w:val="En-ttedetabledesmatires"/>
           </w:pPr>
           <w:r>
             <w:t>Table des matières</w:t>
@@ -277,12 +277,12 @@
         </w:p>
         <w:p>
           <w:pPr>
-            <w:pStyle w:val="TOC1"/>
+            <w:pStyle w:val="TM1"/>
             <w:tabs>
               <w:tab w:val="right" w:leader="dot" w:pos="9060"/>
             </w:tabs>
             <w:rPr>
-              <w:rStyle w:val="Hyperlink"/>
+              <w:rStyle w:val="Lienhypertexte"/>
               <w:noProof/>
               <w:lang w:val="en-GB" w:eastAsia="en-GB"/>
             </w:rPr>
@@ -299,7 +299,7 @@
           <w:hyperlink w:anchor="_Toc1322818561">
             <w:r>
               <w:rPr>
-                <w:rStyle w:val="Hyperlink"/>
+                <w:rStyle w:val="Lienhypertexte"/>
               </w:rPr>
               <w:t>Table des matières</w:t>
             </w:r>
@@ -317,7 +317,7 @@
             </w:r>
             <w:r>
               <w:rPr>
-                <w:rStyle w:val="Hyperlink"/>
+                <w:rStyle w:val="Lienhypertexte"/>
               </w:rPr>
               <w:t>1</w:t>
             </w:r>
@@ -328,12 +328,12 @@
         </w:p>
         <w:p>
           <w:pPr>
-            <w:pStyle w:val="TOC1"/>
+            <w:pStyle w:val="TM1"/>
             <w:tabs>
               <w:tab w:val="right" w:leader="dot" w:pos="9060"/>
             </w:tabs>
             <w:rPr>
-              <w:rStyle w:val="Hyperlink"/>
+              <w:rStyle w:val="Lienhypertexte"/>
               <w:noProof/>
               <w:lang w:val="en-GB" w:eastAsia="en-GB"/>
             </w:rPr>
@@ -341,7 +341,7 @@
           <w:hyperlink w:anchor="_Toc1921530631">
             <w:r>
               <w:rPr>
-                <w:rStyle w:val="Hyperlink"/>
+                <w:rStyle w:val="Lienhypertexte"/>
               </w:rPr>
               <w:t>Introduction</w:t>
             </w:r>
@@ -359,7 +359,7 @@
             </w:r>
             <w:r>
               <w:rPr>
-                <w:rStyle w:val="Hyperlink"/>
+                <w:rStyle w:val="Lienhypertexte"/>
               </w:rPr>
               <w:t>2</w:t>
             </w:r>
@@ -370,12 +370,12 @@
         </w:p>
         <w:p>
           <w:pPr>
-            <w:pStyle w:val="TOC1"/>
+            <w:pStyle w:val="TM1"/>
             <w:tabs>
               <w:tab w:val="right" w:leader="dot" w:pos="9060"/>
             </w:tabs>
             <w:rPr>
-              <w:rStyle w:val="Hyperlink"/>
+              <w:rStyle w:val="Lienhypertexte"/>
               <w:noProof/>
               <w:lang w:val="en-GB" w:eastAsia="en-GB"/>
             </w:rPr>
@@ -383,7 +383,7 @@
           <w:hyperlink w:anchor="_Toc309652251">
             <w:r>
               <w:rPr>
-                <w:rStyle w:val="Hyperlink"/>
+                <w:rStyle w:val="Lienhypertexte"/>
               </w:rPr>
               <w:t>Conception</w:t>
             </w:r>
@@ -401,7 +401,7 @@
             </w:r>
             <w:r>
               <w:rPr>
-                <w:rStyle w:val="Hyperlink"/>
+                <w:rStyle w:val="Lienhypertexte"/>
               </w:rPr>
               <w:t>3</w:t>
             </w:r>
@@ -412,12 +412,12 @@
         </w:p>
         <w:p>
           <w:pPr>
-            <w:pStyle w:val="TOC2"/>
+            <w:pStyle w:val="TM2"/>
             <w:tabs>
               <w:tab w:val="right" w:leader="dot" w:pos="9060"/>
             </w:tabs>
             <w:rPr>
-              <w:rStyle w:val="Hyperlink"/>
+              <w:rStyle w:val="Lienhypertexte"/>
               <w:noProof/>
               <w:lang w:val="en-GB" w:eastAsia="en-GB"/>
             </w:rPr>
@@ -425,7 +425,7 @@
           <w:hyperlink w:anchor="_Toc1736833807">
             <w:r>
               <w:rPr>
-                <w:rStyle w:val="Hyperlink"/>
+                <w:rStyle w:val="Lienhypertexte"/>
               </w:rPr>
               <w:t>Graphical User Interface</w:t>
             </w:r>
@@ -443,7 +443,7 @@
             </w:r>
             <w:r>
               <w:rPr>
-                <w:rStyle w:val="Hyperlink"/>
+                <w:rStyle w:val="Lienhypertexte"/>
               </w:rPr>
               <w:t>4</w:t>
             </w:r>
@@ -454,12 +454,12 @@
         </w:p>
         <w:p>
           <w:pPr>
-            <w:pStyle w:val="TOC2"/>
+            <w:pStyle w:val="TM2"/>
             <w:tabs>
               <w:tab w:val="right" w:leader="dot" w:pos="9060"/>
             </w:tabs>
             <w:rPr>
-              <w:rStyle w:val="Hyperlink"/>
+              <w:rStyle w:val="Lienhypertexte"/>
               <w:noProof/>
               <w:lang w:val="en-GB" w:eastAsia="en-GB"/>
             </w:rPr>
@@ -467,7 +467,7 @@
           <w:hyperlink w:anchor="_Toc1077891696">
             <w:r>
               <w:rPr>
-                <w:rStyle w:val="Hyperlink"/>
+                <w:rStyle w:val="Lienhypertexte"/>
               </w:rPr>
               <w:t>Command Line Interface</w:t>
             </w:r>
@@ -485,7 +485,7 @@
             </w:r>
             <w:r>
               <w:rPr>
-                <w:rStyle w:val="Hyperlink"/>
+                <w:rStyle w:val="Lienhypertexte"/>
               </w:rPr>
               <w:t>5</w:t>
             </w:r>
@@ -496,12 +496,12 @@
         </w:p>
         <w:p>
           <w:pPr>
-            <w:pStyle w:val="TOC2"/>
+            <w:pStyle w:val="TM2"/>
             <w:tabs>
               <w:tab w:val="right" w:leader="dot" w:pos="9060"/>
             </w:tabs>
             <w:rPr>
-              <w:rStyle w:val="Hyperlink"/>
+              <w:rStyle w:val="Lienhypertexte"/>
               <w:noProof/>
               <w:lang w:val="en-GB" w:eastAsia="en-GB"/>
             </w:rPr>
@@ -509,7 +509,7 @@
           <w:hyperlink w:anchor="_Toc1108894942">
             <w:r>
               <w:rPr>
-                <w:rStyle w:val="Hyperlink"/>
+                <w:rStyle w:val="Lienhypertexte"/>
               </w:rPr>
               <w:t>Joueurs</w:t>
             </w:r>
@@ -527,7 +527,7 @@
             </w:r>
             <w:r>
               <w:rPr>
-                <w:rStyle w:val="Hyperlink"/>
+                <w:rStyle w:val="Lienhypertexte"/>
               </w:rPr>
               <w:t>6</w:t>
             </w:r>
@@ -538,12 +538,12 @@
         </w:p>
         <w:p>
           <w:pPr>
-            <w:pStyle w:val="TOC1"/>
+            <w:pStyle w:val="TM1"/>
             <w:tabs>
               <w:tab w:val="right" w:leader="dot" w:pos="9060"/>
             </w:tabs>
             <w:rPr>
-              <w:rStyle w:val="Hyperlink"/>
+              <w:rStyle w:val="Lienhypertexte"/>
               <w:noProof/>
               <w:lang w:val="en-GB" w:eastAsia="en-GB"/>
             </w:rPr>
@@ -551,7 +551,7 @@
           <w:hyperlink w:anchor="_Toc1837110042">
             <w:r>
               <w:rPr>
-                <w:rStyle w:val="Hyperlink"/>
+                <w:rStyle w:val="Lienhypertexte"/>
               </w:rPr>
               <w:t>Tests</w:t>
             </w:r>
@@ -569,7 +569,7 @@
             </w:r>
             <w:r>
               <w:rPr>
-                <w:rStyle w:val="Hyperlink"/>
+                <w:rStyle w:val="Lienhypertexte"/>
               </w:rPr>
               <w:t>7</w:t>
             </w:r>
@@ -580,12 +580,12 @@
         </w:p>
         <w:p>
           <w:pPr>
-            <w:pStyle w:val="TOC1"/>
+            <w:pStyle w:val="TM1"/>
             <w:tabs>
               <w:tab w:val="right" w:leader="dot" w:pos="9060"/>
             </w:tabs>
             <w:rPr>
-              <w:rStyle w:val="Hyperlink"/>
+              <w:rStyle w:val="Lienhypertexte"/>
               <w:noProof/>
               <w:lang w:val="en-GB" w:eastAsia="en-GB"/>
             </w:rPr>
@@ -593,7 +593,7 @@
           <w:hyperlink w:anchor="_Toc1660943465">
             <w:r>
               <w:rPr>
-                <w:rStyle w:val="Hyperlink"/>
+                <w:rStyle w:val="Lienhypertexte"/>
               </w:rPr>
               <w:t>Conclusion</w:t>
             </w:r>
@@ -611,7 +611,7 @@
             </w:r>
             <w:r>
               <w:rPr>
-                <w:rStyle w:val="Hyperlink"/>
+                <w:rStyle w:val="Lienhypertexte"/>
               </w:rPr>
               <w:t>8</w:t>
             </w:r>
@@ -628,12 +628,12 @@
     <w:p/>
     <w:p>
       <w:pPr>
-        <w:pStyle w:val="TOC2"/>
+        <w:pStyle w:val="TM2"/>
         <w:tabs>
           <w:tab w:val="right" w:leader="dot" w:pos="9060"/>
         </w:tabs>
         <w:rPr>
-          <w:rStyle w:val="Hyperlink"/>
+          <w:rStyle w:val="Lienhypertexte"/>
           <w:noProof/>
           <w:lang w:eastAsia="en-GB"/>
         </w:rPr>
@@ -647,7 +647,7 @@
     </w:p>
     <w:p>
       <w:pPr>
-        <w:pStyle w:val="Heading1"/>
+        <w:pStyle w:val="Titre1"/>
       </w:pPr>
       <w:bookmarkStart w:id="1" w:name="_Toc132197952"/>
       <w:bookmarkStart w:id="2" w:name="_Toc1921530631"/>
@@ -659,12 +659,12 @@
     </w:p>
     <w:p>
       <w:pPr>
-        <w:pStyle w:val="Heading2"/>
+        <w:pStyle w:val="Titre2"/>
       </w:pPr>
     </w:p>
     <w:p>
       <w:pPr>
-        <w:pStyle w:val="Heading1"/>
+        <w:pStyle w:val="Titre1"/>
       </w:pPr>
       <w:bookmarkStart w:id="3" w:name="_Toc132197953"/>
       <w:bookmarkStart w:id="4" w:name="_Toc309652251"/>
@@ -676,7 +676,7 @@
     </w:p>
     <w:p>
       <w:pPr>
-        <w:pStyle w:val="Heading2"/>
+        <w:pStyle w:val="Titre2"/>
       </w:pPr>
       <w:r>
         <w:t>Attribution des tâches</w:t>
@@ -685,7 +685,7 @@
     <w:p/>
     <w:p>
       <w:pPr>
-        <w:pStyle w:val="Heading1"/>
+        <w:pStyle w:val="Titre1"/>
       </w:pPr>
       <w:r>
         <w:t>Architecture du projet</w:t>
@@ -696,7 +696,7 @@
     </w:p>
     <w:p>
       <w:pPr>
-        <w:pStyle w:val="Heading2"/>
+        <w:pStyle w:val="Titre2"/>
       </w:pPr>
       <w:bookmarkStart w:id="6" w:name="_Toc1077891696"/>
       <w:r>
@@ -710,7 +710,7 @@
     </w:p>
     <w:p>
       <w:pPr>
-        <w:pStyle w:val="Heading2"/>
+        <w:pStyle w:val="Titre2"/>
       </w:pPr>
       <w:bookmarkStart w:id="7" w:name="_Toc1108894942"/>
       <w:r>
@@ -720,7 +720,7 @@
     </w:p>
     <w:p>
       <w:pPr>
-        <w:pStyle w:val="Heading2"/>
+        <w:pStyle w:val="Titre2"/>
       </w:pPr>
       <w:bookmarkStart w:id="8" w:name="_Toc132197958"/>
       <w:bookmarkStart w:id="9" w:name="_Toc1837110042"/>
@@ -732,7 +732,7 @@
     </w:p>
     <w:p>
       <w:pPr>
-        <w:pStyle w:val="Heading1"/>
+        <w:pStyle w:val="Titre1"/>
       </w:pPr>
       <w:bookmarkStart w:id="10" w:name="_Toc132197959"/>
       <w:bookmarkStart w:id="11" w:name="_Toc1660943465"/>
@@ -756,7 +756,7 @@
 </file>
 
 <file path=word/endnotes.xml><?xml version="1.0" encoding="utf-8"?>
-<w:endnotes xmlns:wpc="http://schemas.microsoft.com/office/word/2010/wordprocessingCanvas" xmlns:cx="http://schemas.microsoft.com/office/drawing/2014/chartex" xmlns:cx1="http://schemas.microsoft.com/office/drawing/2015/9/8/chartex" xmlns:cx2="http://schemas.microsoft.com/office/drawing/2015/10/21/chartex" xmlns:cx3="http://schemas.microsoft.com/office/drawing/2016/5/9/chartex" xmlns:cx4="http://schemas.microsoft.com/office/drawing/2016/5/10/chartex" xmlns:cx5="http://schemas.microsoft.com/office/drawing/2016/5/11/chartex" xmlns:cx6="http://schemas.microsoft.com/office/drawing/2016/5/12/chartex" xmlns:cx7="http://schemas.microsoft.com/office/drawing/2016/5/13/chartex" xmlns:cx8="http://schemas.microsoft.com/office/drawing/2016/5/14/chartex" xmlns:mc="http://schemas.openxmlformats.org/markup-compatibility/2006" xmlns:aink="http://schemas.microsoft.com/office/drawing/2016/ink" xmlns:am3d="http://schemas.microsoft.com/office/drawing/2017/model3d" xmlns:o="urn:schemas-microsoft-com:office:office" xmlns:oel="http://schemas.microsoft.com/office/2019/extlst" xmlns:r="http://schemas.openxmlformats.org/officeDocument/2006/relationships" xmlns:m="http://schemas.openxmlformats.org/officeDocument/2006/math" xmlns:v="urn:schemas-microsoft-com:vml" xmlns:wp14="http://schemas.microsoft.com/office/word/2010/wordprocessingDrawing" xmlns:wp="http://schemas.openxmlformats.org/drawingml/2006/wordprocessingDrawing" xmlns:w10="urn:schemas-microsoft-com:office:word" xmlns:w="http://schemas.openxmlformats.org/wordprocessingml/2006/main" xmlns:w14="http://schemas.microsoft.com/office/word/2010/wordml" xmlns:w15="http://schemas.microsoft.com/office/word/2012/wordml" xmlns:w16cex="http://schemas.microsoft.com/office/word/2018/wordml/cex" xmlns:w16cid="http://schemas.microsoft.com/office/word/2016/wordml/cid" xmlns:w16="http://schemas.microsoft.com/office/word/2018/wordml" xmlns:w16sdtdh="http://schemas.microsoft.com/office/word/2020/wordml/sdtdatahash" xmlns:w16se="http://schemas.microsoft.com/office/word/2015/wordml/symex" xmlns:wpg="http://schemas.microsoft.com/office/word/2010/wordprocessingGroup" xmlns:wpi="http://schemas.microsoft.com/office/word/2010/wordprocessingInk" xmlns:wne="http://schemas.microsoft.com/office/word/2006/wordml" xmlns:wps="http://schemas.microsoft.com/office/word/2010/wordprocessingShape" mc:Ignorable="w14 w15 w16se w16cid w16 w16cex w16sdtdh wp14">
+<w:endnotes xmlns:wpc="http://schemas.microsoft.com/office/word/2010/wordprocessingCanvas" xmlns:cx="http://schemas.microsoft.com/office/drawing/2014/chartex" xmlns:cx1="http://schemas.microsoft.com/office/drawing/2015/9/8/chartex" xmlns:cx2="http://schemas.microsoft.com/office/drawing/2015/10/21/chartex" xmlns:cx3="http://schemas.microsoft.com/office/drawing/2016/5/9/chartex" xmlns:cx4="http://schemas.microsoft.com/office/drawing/2016/5/10/chartex" xmlns:cx5="http://schemas.microsoft.com/office/drawing/2016/5/11/chartex" xmlns:cx6="http://schemas.microsoft.com/office/drawing/2016/5/12/chartex" xmlns:cx7="http://schemas.microsoft.com/office/drawing/2016/5/13/chartex" xmlns:cx8="http://schemas.microsoft.com/office/drawing/2016/5/14/chartex" xmlns:mc="http://schemas.openxmlformats.org/markup-compatibility/2006" xmlns:aink="http://schemas.microsoft.com/office/drawing/2016/ink" xmlns:am3d="http://schemas.microsoft.com/office/drawing/2017/model3d" xmlns:o="urn:schemas-microsoft-com:office:office" xmlns:oel="http://schemas.microsoft.com/office/2019/extlst" xmlns:r="http://schemas.openxmlformats.org/officeDocument/2006/relationships" xmlns:m="http://schemas.openxmlformats.org/officeDocument/2006/math" xmlns:v="urn:schemas-microsoft-com:vml" xmlns:wp14="http://schemas.microsoft.com/office/word/2010/wordprocessingDrawing" xmlns:wp="http://schemas.openxmlformats.org/drawingml/2006/wordprocessingDrawing" xmlns:w10="urn:schemas-microsoft-com:office:word" xmlns:w="http://schemas.openxmlformats.org/wordprocessingml/2006/main" xmlns:w14="http://schemas.microsoft.com/office/word/2010/wordml" xmlns:w15="http://schemas.microsoft.com/office/word/2012/wordml" xmlns:w16cex="http://schemas.microsoft.com/office/word/2018/wordml/cex" xmlns:w16cid="http://schemas.microsoft.com/office/word/2016/wordml/cid" xmlns:w16="http://schemas.microsoft.com/office/word/2018/wordml" xmlns:w16du="http://schemas.microsoft.com/office/word/2023/wordml/word16du" xmlns:w16sdtdh="http://schemas.microsoft.com/office/word/2020/wordml/sdtdatahash" xmlns:w16se="http://schemas.microsoft.com/office/word/2015/wordml/symex" xmlns:wpg="http://schemas.microsoft.com/office/word/2010/wordprocessingGroup" xmlns:wpi="http://schemas.microsoft.com/office/word/2010/wordprocessingInk" xmlns:wne="http://schemas.microsoft.com/office/word/2006/wordml" xmlns:wps="http://schemas.microsoft.com/office/word/2010/wordprocessingShape" mc:Ignorable="w14 w15 w16se w16cid w16 w16cex w16sdtdh wp14">
   <w:endnote w:type="separator" w:id="-1">
     <w:p>
       <w:pPr>
@@ -788,7 +788,7 @@
 </file>
 
 <file path=word/footer1.xml><?xml version="1.0" encoding="utf-8"?>
-<w:ftr xmlns:wpc="http://schemas.microsoft.com/office/word/2010/wordprocessingCanvas" xmlns:cx="http://schemas.microsoft.com/office/drawing/2014/chartex" xmlns:cx1="http://schemas.microsoft.com/office/drawing/2015/9/8/chartex" xmlns:cx2="http://schemas.microsoft.com/office/drawing/2015/10/21/chartex" xmlns:cx3="http://schemas.microsoft.com/office/drawing/2016/5/9/chartex" xmlns:cx4="http://schemas.microsoft.com/office/drawing/2016/5/10/chartex" xmlns:cx5="http://schemas.microsoft.com/office/drawing/2016/5/11/chartex" xmlns:cx6="http://schemas.microsoft.com/office/drawing/2016/5/12/chartex" xmlns:cx7="http://schemas.microsoft.com/office/drawing/2016/5/13/chartex" xmlns:cx8="http://schemas.microsoft.com/office/drawing/2016/5/14/chartex" xmlns:mc="http://schemas.openxmlformats.org/markup-compatibility/2006" xmlns:aink="http://schemas.microsoft.com/office/drawing/2016/ink" xmlns:am3d="http://schemas.microsoft.com/office/drawing/2017/model3d" xmlns:o="urn:schemas-microsoft-com:office:office" xmlns:oel="http://schemas.microsoft.com/office/2019/extlst" xmlns:r="http://schemas.openxmlformats.org/officeDocument/2006/relationships" xmlns:m="http://schemas.openxmlformats.org/officeDocument/2006/math" xmlns:v="urn:schemas-microsoft-com:vml" xmlns:wp14="http://schemas.microsoft.com/office/word/2010/wordprocessingDrawing" xmlns:wp="http://schemas.openxmlformats.org/drawingml/2006/wordprocessingDrawing" xmlns:w10="urn:schemas-microsoft-com:office:word" xmlns:w="http://schemas.openxmlformats.org/wordprocessingml/2006/main" xmlns:w14="http://schemas.microsoft.com/office/word/2010/wordml" xmlns:w15="http://schemas.microsoft.com/office/word/2012/wordml" xmlns:w16cex="http://schemas.microsoft.com/office/word/2018/wordml/cex" xmlns:w16cid="http://schemas.microsoft.com/office/word/2016/wordml/cid" xmlns:w16="http://schemas.microsoft.com/office/word/2018/wordml" xmlns:w16sdtdh="http://schemas.microsoft.com/office/word/2020/wordml/sdtdatahash" xmlns:w16se="http://schemas.microsoft.com/office/word/2015/wordml/symex" xmlns:wpg="http://schemas.microsoft.com/office/word/2010/wordprocessingGroup" xmlns:wpi="http://schemas.microsoft.com/office/word/2010/wordprocessingInk" xmlns:wne="http://schemas.microsoft.com/office/word/2006/wordml" xmlns:wps="http://schemas.microsoft.com/office/word/2010/wordprocessingShape" mc:Ignorable="w14 w15 w16se w16cid w16 w16cex w16sdtdh wp14">
+<w:ftr xmlns:wpc="http://schemas.microsoft.com/office/word/2010/wordprocessingCanvas" xmlns:cx="http://schemas.microsoft.com/office/drawing/2014/chartex" xmlns:cx1="http://schemas.microsoft.com/office/drawing/2015/9/8/chartex" xmlns:cx2="http://schemas.microsoft.com/office/drawing/2015/10/21/chartex" xmlns:cx3="http://schemas.microsoft.com/office/drawing/2016/5/9/chartex" xmlns:cx4="http://schemas.microsoft.com/office/drawing/2016/5/10/chartex" xmlns:cx5="http://schemas.microsoft.com/office/drawing/2016/5/11/chartex" xmlns:cx6="http://schemas.microsoft.com/office/drawing/2016/5/12/chartex" xmlns:cx7="http://schemas.microsoft.com/office/drawing/2016/5/13/chartex" xmlns:cx8="http://schemas.microsoft.com/office/drawing/2016/5/14/chartex" xmlns:mc="http://schemas.openxmlformats.org/markup-compatibility/2006" xmlns:aink="http://schemas.microsoft.com/office/drawing/2016/ink" xmlns:am3d="http://schemas.microsoft.com/office/drawing/2017/model3d" xmlns:o="urn:schemas-microsoft-com:office:office" xmlns:oel="http://schemas.microsoft.com/office/2019/extlst" xmlns:r="http://schemas.openxmlformats.org/officeDocument/2006/relationships" xmlns:m="http://schemas.openxmlformats.org/officeDocument/2006/math" xmlns:v="urn:schemas-microsoft-com:vml" xmlns:wp14="http://schemas.microsoft.com/office/word/2010/wordprocessingDrawing" xmlns:wp="http://schemas.openxmlformats.org/drawingml/2006/wordprocessingDrawing" xmlns:w10="urn:schemas-microsoft-com:office:word" xmlns:w="http://schemas.openxmlformats.org/wordprocessingml/2006/main" xmlns:w14="http://schemas.microsoft.com/office/word/2010/wordml" xmlns:w15="http://schemas.microsoft.com/office/word/2012/wordml" xmlns:w16cex="http://schemas.microsoft.com/office/word/2018/wordml/cex" xmlns:w16cid="http://schemas.microsoft.com/office/word/2016/wordml/cid" xmlns:w16="http://schemas.microsoft.com/office/word/2018/wordml" xmlns:w16du="http://schemas.microsoft.com/office/word/2023/wordml/word16du" xmlns:w16sdtdh="http://schemas.microsoft.com/office/word/2020/wordml/sdtdatahash" xmlns:w16se="http://schemas.microsoft.com/office/word/2015/wordml/symex" xmlns:wpg="http://schemas.microsoft.com/office/word/2010/wordprocessingGroup" xmlns:wpi="http://schemas.microsoft.com/office/word/2010/wordprocessingInk" xmlns:wne="http://schemas.microsoft.com/office/word/2006/wordml" xmlns:wps="http://schemas.microsoft.com/office/word/2010/wordprocessingShape" mc:Ignorable="w14 w15 w16se w16cid w16 w16cex w16sdtdh wp14">
   <w:sdt>
     <w:sdtPr>
       <w:id w:val="1173451126"/>
@@ -800,7 +800,7 @@
     <w:sdtContent>
       <w:p>
         <w:pPr>
-          <w:pStyle w:val="Footer"/>
+          <w:pStyle w:val="Pieddepage"/>
           <w:jc w:val="center"/>
         </w:pPr>
         <w:r>
@@ -823,14 +823,14 @@
   </w:sdt>
   <w:p>
     <w:pPr>
-      <w:pStyle w:val="Footer"/>
+      <w:pStyle w:val="Pieddepage"/>
     </w:pPr>
   </w:p>
 </w:ftr>
 </file>
 
 <file path=word/footnotes.xml><?xml version="1.0" encoding="utf-8"?>
-<w:footnotes xmlns:wpc="http://schemas.microsoft.com/office/word/2010/wordprocessingCanvas" xmlns:cx="http://schemas.microsoft.com/office/drawing/2014/chartex" xmlns:cx1="http://schemas.microsoft.com/office/drawing/2015/9/8/chartex" xmlns:cx2="http://schemas.microsoft.com/office/drawing/2015/10/21/chartex" xmlns:cx3="http://schemas.microsoft.com/office/drawing/2016/5/9/chartex" xmlns:cx4="http://schemas.microsoft.com/office/drawing/2016/5/10/chartex" xmlns:cx5="http://schemas.microsoft.com/office/drawing/2016/5/11/chartex" xmlns:cx6="http://schemas.microsoft.com/office/drawing/2016/5/12/chartex" xmlns:cx7="http://schemas.microsoft.com/office/drawing/2016/5/13/chartex" xmlns:cx8="http://schemas.microsoft.com/office/drawing/2016/5/14/chartex" xmlns:mc="http://schemas.openxmlformats.org/markup-compatibility/2006" xmlns:aink="http://schemas.microsoft.com/office/drawing/2016/ink" xmlns:am3d="http://schemas.microsoft.com/office/drawing/2017/model3d" xmlns:o="urn:schemas-microsoft-com:office:office" xmlns:oel="http://schemas.microsoft.com/office/2019/extlst" xmlns:r="http://schemas.openxmlformats.org/officeDocument/2006/relationships" xmlns:m="http://schemas.openxmlformats.org/officeDocument/2006/math" xmlns:v="urn:schemas-microsoft-com:vml" xmlns:wp14="http://schemas.microsoft.com/office/word/2010/wordprocessingDrawing" xmlns:wp="http://schemas.openxmlformats.org/drawingml/2006/wordprocessingDrawing" xmlns:w10="urn:schemas-microsoft-com:office:word" xmlns:w="http://schemas.openxmlformats.org/wordprocessingml/2006/main" xmlns:w14="http://schemas.microsoft.com/office/word/2010/wordml" xmlns:w15="http://schemas.microsoft.com/office/word/2012/wordml" xmlns:w16cex="http://schemas.microsoft.com/office/word/2018/wordml/cex" xmlns:w16cid="http://schemas.microsoft.com/office/word/2016/wordml/cid" xmlns:w16="http://schemas.microsoft.com/office/word/2018/wordml" xmlns:w16sdtdh="http://schemas.microsoft.com/office/word/2020/wordml/sdtdatahash" xmlns:w16se="http://schemas.microsoft.com/office/word/2015/wordml/symex" xmlns:wpg="http://schemas.microsoft.com/office/word/2010/wordprocessingGroup" xmlns:wpi="http://schemas.microsoft.com/office/word/2010/wordprocessingInk" xmlns:wne="http://schemas.microsoft.com/office/word/2006/wordml" xmlns:wps="http://schemas.microsoft.com/office/word/2010/wordprocessingShape" mc:Ignorable="w14 w15 w16se w16cid w16 w16cex w16sdtdh wp14">
+<w:footnotes xmlns:wpc="http://schemas.microsoft.com/office/word/2010/wordprocessingCanvas" xmlns:cx="http://schemas.microsoft.com/office/drawing/2014/chartex" xmlns:cx1="http://schemas.microsoft.com/office/drawing/2015/9/8/chartex" xmlns:cx2="http://schemas.microsoft.com/office/drawing/2015/10/21/chartex" xmlns:cx3="http://schemas.microsoft.com/office/drawing/2016/5/9/chartex" xmlns:cx4="http://schemas.microsoft.com/office/drawing/2016/5/10/chartex" xmlns:cx5="http://schemas.microsoft.com/office/drawing/2016/5/11/chartex" xmlns:cx6="http://schemas.microsoft.com/office/drawing/2016/5/12/chartex" xmlns:cx7="http://schemas.microsoft.com/office/drawing/2016/5/13/chartex" xmlns:cx8="http://schemas.microsoft.com/office/drawing/2016/5/14/chartex" xmlns:mc="http://schemas.openxmlformats.org/markup-compatibility/2006" xmlns:aink="http://schemas.microsoft.com/office/drawing/2016/ink" xmlns:am3d="http://schemas.microsoft.com/office/drawing/2017/model3d" xmlns:o="urn:schemas-microsoft-com:office:office" xmlns:oel="http://schemas.microsoft.com/office/2019/extlst" xmlns:r="http://schemas.openxmlformats.org/officeDocument/2006/relationships" xmlns:m="http://schemas.openxmlformats.org/officeDocument/2006/math" xmlns:v="urn:schemas-microsoft-com:vml" xmlns:wp14="http://schemas.microsoft.com/office/word/2010/wordprocessingDrawing" xmlns:wp="http://schemas.openxmlformats.org/drawingml/2006/wordprocessingDrawing" xmlns:w10="urn:schemas-microsoft-com:office:word" xmlns:w="http://schemas.openxmlformats.org/wordprocessingml/2006/main" xmlns:w14="http://schemas.microsoft.com/office/word/2010/wordml" xmlns:w15="http://schemas.microsoft.com/office/word/2012/wordml" xmlns:w16cex="http://schemas.microsoft.com/office/word/2018/wordml/cex" xmlns:w16cid="http://schemas.microsoft.com/office/word/2016/wordml/cid" xmlns:w16="http://schemas.microsoft.com/office/word/2018/wordml" xmlns:w16du="http://schemas.microsoft.com/office/word/2023/wordml/word16du" xmlns:w16sdtdh="http://schemas.microsoft.com/office/word/2020/wordml/sdtdatahash" xmlns:w16se="http://schemas.microsoft.com/office/word/2015/wordml/symex" xmlns:wpg="http://schemas.microsoft.com/office/word/2010/wordprocessingGroup" xmlns:wpi="http://schemas.microsoft.com/office/word/2010/wordprocessingInk" xmlns:wne="http://schemas.microsoft.com/office/word/2006/wordml" xmlns:wps="http://schemas.microsoft.com/office/word/2010/wordprocessingShape" mc:Ignorable="w14 w15 w16se w16cid w16 w16cex w16sdtdh wp14">
   <w:footnote w:type="separator" w:id="-1">
     <w:p>
       <w:pPr>
@@ -862,7 +862,7 @@
 </file>
 
 <file path=word/header1.xml><?xml version="1.0" encoding="utf-8"?>
-<w:hdr xmlns:wpc="http://schemas.microsoft.com/office/word/2010/wordprocessingCanvas" xmlns:cx="http://schemas.microsoft.com/office/drawing/2014/chartex" xmlns:cx1="http://schemas.microsoft.com/office/drawing/2015/9/8/chartex" xmlns:cx2="http://schemas.microsoft.com/office/drawing/2015/10/21/chartex" xmlns:cx3="http://schemas.microsoft.com/office/drawing/2016/5/9/chartex" xmlns:cx4="http://schemas.microsoft.com/office/drawing/2016/5/10/chartex" xmlns:cx5="http://schemas.microsoft.com/office/drawing/2016/5/11/chartex" xmlns:cx6="http://schemas.microsoft.com/office/drawing/2016/5/12/chartex" xmlns:cx7="http://schemas.microsoft.com/office/drawing/2016/5/13/chartex" xmlns:cx8="http://schemas.microsoft.com/office/drawing/2016/5/14/chartex" xmlns:mc="http://schemas.openxmlformats.org/markup-compatibility/2006" xmlns:aink="http://schemas.microsoft.com/office/drawing/2016/ink" xmlns:am3d="http://schemas.microsoft.com/office/drawing/2017/model3d" xmlns:o="urn:schemas-microsoft-com:office:office" xmlns:oel="http://schemas.microsoft.com/office/2019/extlst" xmlns:r="http://schemas.openxmlformats.org/officeDocument/2006/relationships" xmlns:m="http://schemas.openxmlformats.org/officeDocument/2006/math" xmlns:v="urn:schemas-microsoft-com:vml" xmlns:wp14="http://schemas.microsoft.com/office/word/2010/wordprocessingDrawing" xmlns:wp="http://schemas.openxmlformats.org/drawingml/2006/wordprocessingDrawing" xmlns:w10="urn:schemas-microsoft-com:office:word" xmlns:w="http://schemas.openxmlformats.org/wordprocessingml/2006/main" xmlns:w14="http://schemas.microsoft.com/office/word/2010/wordml" xmlns:w15="http://schemas.microsoft.com/office/word/2012/wordml" xmlns:w16cex="http://schemas.microsoft.com/office/word/2018/wordml/cex" xmlns:w16cid="http://schemas.microsoft.com/office/word/2016/wordml/cid" xmlns:w16="http://schemas.microsoft.com/office/word/2018/wordml" xmlns:w16sdtdh="http://schemas.microsoft.com/office/word/2020/wordml/sdtdatahash" xmlns:w16se="http://schemas.microsoft.com/office/word/2015/wordml/symex" xmlns:wpg="http://schemas.microsoft.com/office/word/2010/wordprocessingGroup" xmlns:wpi="http://schemas.microsoft.com/office/word/2010/wordprocessingInk" xmlns:wne="http://schemas.microsoft.com/office/word/2006/wordml" xmlns:wps="http://schemas.microsoft.com/office/word/2010/wordprocessingShape" mc:Ignorable="w14 w15 w16se w16cid w16 w16cex w16sdtdh wp14">
+<w:hdr xmlns:wpc="http://schemas.microsoft.com/office/word/2010/wordprocessingCanvas" xmlns:cx="http://schemas.microsoft.com/office/drawing/2014/chartex" xmlns:cx1="http://schemas.microsoft.com/office/drawing/2015/9/8/chartex" xmlns:cx2="http://schemas.microsoft.com/office/drawing/2015/10/21/chartex" xmlns:cx3="http://schemas.microsoft.com/office/drawing/2016/5/9/chartex" xmlns:cx4="http://schemas.microsoft.com/office/drawing/2016/5/10/chartex" xmlns:cx5="http://schemas.microsoft.com/office/drawing/2016/5/11/chartex" xmlns:cx6="http://schemas.microsoft.com/office/drawing/2016/5/12/chartex" xmlns:cx7="http://schemas.microsoft.com/office/drawing/2016/5/13/chartex" xmlns:cx8="http://schemas.microsoft.com/office/drawing/2016/5/14/chartex" xmlns:mc="http://schemas.openxmlformats.org/markup-compatibility/2006" xmlns:aink="http://schemas.microsoft.com/office/drawing/2016/ink" xmlns:am3d="http://schemas.microsoft.com/office/drawing/2017/model3d" xmlns:o="urn:schemas-microsoft-com:office:office" xmlns:oel="http://schemas.microsoft.com/office/2019/extlst" xmlns:r="http://schemas.openxmlformats.org/officeDocument/2006/relationships" xmlns:m="http://schemas.openxmlformats.org/officeDocument/2006/math" xmlns:v="urn:schemas-microsoft-com:vml" xmlns:wp14="http://schemas.microsoft.com/office/word/2010/wordprocessingDrawing" xmlns:wp="http://schemas.openxmlformats.org/drawingml/2006/wordprocessingDrawing" xmlns:w10="urn:schemas-microsoft-com:office:word" xmlns:w="http://schemas.openxmlformats.org/wordprocessingml/2006/main" xmlns:w14="http://schemas.microsoft.com/office/word/2010/wordml" xmlns:w15="http://schemas.microsoft.com/office/word/2012/wordml" xmlns:w16cex="http://schemas.microsoft.com/office/word/2018/wordml/cex" xmlns:w16cid="http://schemas.microsoft.com/office/word/2016/wordml/cid" xmlns:w16="http://schemas.microsoft.com/office/word/2018/wordml" xmlns:w16du="http://schemas.microsoft.com/office/word/2023/wordml/word16du" xmlns:w16sdtdh="http://schemas.microsoft.com/office/word/2020/wordml/sdtdatahash" xmlns:w16se="http://schemas.microsoft.com/office/word/2015/wordml/symex" xmlns:wpg="http://schemas.microsoft.com/office/word/2010/wordprocessingGroup" xmlns:wpi="http://schemas.microsoft.com/office/word/2010/wordprocessingInk" xmlns:wne="http://schemas.microsoft.com/office/word/2006/wordml" xmlns:wps="http://schemas.microsoft.com/office/word/2010/wordprocessingShape" mc:Ignorable="w14 w15 w16se w16cid w16 w16cex w16sdtdh wp14">
   <w:tbl>
     <w:tblPr>
       <w:tblW w:w="0" w:type="auto"/>
@@ -884,7 +884,7 @@
         </w:tcPr>
         <w:p>
           <w:pPr>
-            <w:pStyle w:val="Header"/>
+            <w:pStyle w:val="En-tte"/>
             <w:ind w:left="-115"/>
           </w:pPr>
         </w:p>
@@ -895,7 +895,7 @@
         </w:tcPr>
         <w:p>
           <w:pPr>
-            <w:pStyle w:val="Header"/>
+            <w:pStyle w:val="En-tte"/>
             <w:jc w:val="center"/>
           </w:pPr>
         </w:p>
@@ -906,7 +906,7 @@
         </w:tcPr>
         <w:p>
           <w:pPr>
-            <w:pStyle w:val="Header"/>
+            <w:pStyle w:val="En-tte"/>
             <w:ind w:right="-115"/>
             <w:jc w:val="right"/>
           </w:pPr>
@@ -916,7 +916,7 @@
   </w:tbl>
   <w:p>
     <w:pPr>
-      <w:pStyle w:val="Header"/>
+      <w:pStyle w:val="En-tte"/>
     </w:pPr>
   </w:p>
 </w:hdr>
@@ -950,7 +950,7 @@
 </file>
 
 <file path=word/numbering.xml><?xml version="1.0" encoding="utf-8"?>
-<w:numbering xmlns:wpc="http://schemas.microsoft.com/office/word/2010/wordprocessingCanvas" xmlns:cx="http://schemas.microsoft.com/office/drawing/2014/chartex" xmlns:cx1="http://schemas.microsoft.com/office/drawing/2015/9/8/chartex" xmlns:cx2="http://schemas.microsoft.com/office/drawing/2015/10/21/chartex" xmlns:cx3="http://schemas.microsoft.com/office/drawing/2016/5/9/chartex" xmlns:cx4="http://schemas.microsoft.com/office/drawing/2016/5/10/chartex" xmlns:cx5="http://schemas.microsoft.com/office/drawing/2016/5/11/chartex" xmlns:cx6="http://schemas.microsoft.com/office/drawing/2016/5/12/chartex" xmlns:cx7="http://schemas.microsoft.com/office/drawing/2016/5/13/chartex" xmlns:cx8="http://schemas.microsoft.com/office/drawing/2016/5/14/chartex" xmlns:mc="http://schemas.openxmlformats.org/markup-compatibility/2006" xmlns:aink="http://schemas.microsoft.com/office/drawing/2016/ink" xmlns:am3d="http://schemas.microsoft.com/office/drawing/2017/model3d" xmlns:o="urn:schemas-microsoft-com:office:office" xmlns:oel="http://schemas.microsoft.com/office/2019/extlst" xmlns:r="http://schemas.openxmlformats.org/officeDocument/2006/relationships" xmlns:m="http://schemas.openxmlformats.org/officeDocument/2006/math" xmlns:v="urn:schemas-microsoft-com:vml" xmlns:wp14="http://schemas.microsoft.com/office/word/2010/wordprocessingDrawing" xmlns:wp="http://schemas.openxmlformats.org/drawingml/2006/wordprocessingDrawing" xmlns:w10="urn:schemas-microsoft-com:office:word" xmlns:w="http://schemas.openxmlformats.org/wordprocessingml/2006/main" xmlns:w14="http://schemas.microsoft.com/office/word/2010/wordml" xmlns:w15="http://schemas.microsoft.com/office/word/2012/wordml" xmlns:w16cex="http://schemas.microsoft.com/office/word/2018/wordml/cex" xmlns:w16cid="http://schemas.microsoft.com/office/word/2016/wordml/cid" xmlns:w16="http://schemas.microsoft.com/office/word/2018/wordml" xmlns:w16sdtdh="http://schemas.microsoft.com/office/word/2020/wordml/sdtdatahash" xmlns:w16se="http://schemas.microsoft.com/office/word/2015/wordml/symex" xmlns:wpg="http://schemas.microsoft.com/office/word/2010/wordprocessingGroup" xmlns:wpi="http://schemas.microsoft.com/office/word/2010/wordprocessingInk" xmlns:wne="http://schemas.microsoft.com/office/word/2006/wordml" xmlns:wps="http://schemas.microsoft.com/office/word/2010/wordprocessingShape" mc:Ignorable="w14 w15 w16se w16cid w16 w16cex w16sdtdh wp14">
+<w:numbering xmlns:wpc="http://schemas.microsoft.com/office/word/2010/wordprocessingCanvas" xmlns:cx="http://schemas.microsoft.com/office/drawing/2014/chartex" xmlns:cx1="http://schemas.microsoft.com/office/drawing/2015/9/8/chartex" xmlns:cx2="http://schemas.microsoft.com/office/drawing/2015/10/21/chartex" xmlns:cx3="http://schemas.microsoft.com/office/drawing/2016/5/9/chartex" xmlns:cx4="http://schemas.microsoft.com/office/drawing/2016/5/10/chartex" xmlns:cx5="http://schemas.microsoft.com/office/drawing/2016/5/11/chartex" xmlns:cx6="http://schemas.microsoft.com/office/drawing/2016/5/12/chartex" xmlns:cx7="http://schemas.microsoft.com/office/drawing/2016/5/13/chartex" xmlns:cx8="http://schemas.microsoft.com/office/drawing/2016/5/14/chartex" xmlns:mc="http://schemas.openxmlformats.org/markup-compatibility/2006" xmlns:aink="http://schemas.microsoft.com/office/drawing/2016/ink" xmlns:am3d="http://schemas.microsoft.com/office/drawing/2017/model3d" xmlns:o="urn:schemas-microsoft-com:office:office" xmlns:oel="http://schemas.microsoft.com/office/2019/extlst" xmlns:r="http://schemas.openxmlformats.org/officeDocument/2006/relationships" xmlns:m="http://schemas.openxmlformats.org/officeDocument/2006/math" xmlns:v="urn:schemas-microsoft-com:vml" xmlns:wp14="http://schemas.microsoft.com/office/word/2010/wordprocessingDrawing" xmlns:wp="http://schemas.openxmlformats.org/drawingml/2006/wordprocessingDrawing" xmlns:w10="urn:schemas-microsoft-com:office:word" xmlns:w="http://schemas.openxmlformats.org/wordprocessingml/2006/main" xmlns:w14="http://schemas.microsoft.com/office/word/2010/wordml" xmlns:w15="http://schemas.microsoft.com/office/word/2012/wordml" xmlns:w16cex="http://schemas.microsoft.com/office/word/2018/wordml/cex" xmlns:w16cid="http://schemas.microsoft.com/office/word/2016/wordml/cid" xmlns:w16="http://schemas.microsoft.com/office/word/2018/wordml" xmlns:w16du="http://schemas.microsoft.com/office/word/2023/wordml/word16du" xmlns:w16sdtdh="http://schemas.microsoft.com/office/word/2020/wordml/sdtdatahash" xmlns:w16se="http://schemas.microsoft.com/office/word/2015/wordml/symex" xmlns:wpg="http://schemas.microsoft.com/office/word/2010/wordprocessingGroup" xmlns:wpi="http://schemas.microsoft.com/office/word/2010/wordprocessingInk" xmlns:wne="http://schemas.microsoft.com/office/word/2006/wordml" xmlns:wps="http://schemas.microsoft.com/office/word/2010/wordprocessingShape" mc:Ignorable="w14 w15 w16se w16cid w16 w16cex w16sdtdh wp14">
   <w:abstractNum w:abstractNumId="0" w15:restartNumberingAfterBreak="0">
     <w:nsid w:val="0FBC81EF"/>
     <w:multiLevelType w:val="hybridMultilevel"/>
@@ -3091,11 +3091,11 @@
       <w:lang w:val="fr-FR"/>
     </w:rPr>
   </w:style>
-  <w:style w:type="paragraph" w:styleId="Heading1">
+  <w:style w:type="paragraph" w:styleId="Titre1">
     <w:name w:val="heading 1"/>
     <w:basedOn w:val="Normal"/>
     <w:next w:val="Normal"/>
-    <w:link w:val="Heading1Char"/>
+    <w:link w:val="Titre1Car"/>
     <w:uiPriority w:val="9"/>
     <w:qFormat/>
     <w:rsid w:val="00E6464C"/>
@@ -3112,11 +3112,11 @@
       <w:szCs w:val="32"/>
     </w:rPr>
   </w:style>
-  <w:style w:type="paragraph" w:styleId="Heading2">
+  <w:style w:type="paragraph" w:styleId="Titre2">
     <w:name w:val="heading 2"/>
     <w:basedOn w:val="Normal"/>
     <w:next w:val="Normal"/>
-    <w:link w:val="Heading2Char"/>
+    <w:link w:val="Titre2Car"/>
     <w:uiPriority w:val="9"/>
     <w:unhideWhenUsed/>
     <w:qFormat/>
@@ -3134,11 +3134,11 @@
       <w:szCs w:val="26"/>
     </w:rPr>
   </w:style>
-  <w:style w:type="paragraph" w:styleId="Heading3">
+  <w:style w:type="paragraph" w:styleId="Titre3">
     <w:name w:val="heading 3"/>
     <w:basedOn w:val="Normal"/>
     <w:next w:val="Normal"/>
-    <w:link w:val="Heading3Char"/>
+    <w:link w:val="Titre3Car"/>
     <w:uiPriority w:val="9"/>
     <w:unhideWhenUsed/>
     <w:qFormat/>
@@ -3156,11 +3156,11 @@
       <w:szCs w:val="24"/>
     </w:rPr>
   </w:style>
-  <w:style w:type="paragraph" w:styleId="Heading4">
+  <w:style w:type="paragraph" w:styleId="Titre4">
     <w:name w:val="heading 4"/>
     <w:basedOn w:val="Normal"/>
     <w:next w:val="Normal"/>
-    <w:link w:val="Heading4Char"/>
+    <w:link w:val="Titre4Car"/>
     <w:uiPriority w:val="9"/>
     <w:unhideWhenUsed/>
     <w:qFormat/>
@@ -3179,11 +3179,11 @@
       <w:lang w:val="en-US"/>
     </w:rPr>
   </w:style>
-  <w:style w:type="paragraph" w:styleId="Heading5">
+  <w:style w:type="paragraph" w:styleId="Titre5">
     <w:name w:val="heading 5"/>
     <w:basedOn w:val="Normal"/>
     <w:next w:val="Normal"/>
-    <w:link w:val="Heading5Char"/>
+    <w:link w:val="Titre5Car"/>
     <w:uiPriority w:val="9"/>
     <w:unhideWhenUsed/>
     <w:qFormat/>
@@ -3200,11 +3200,11 @@
       <w:lang w:val="en-US"/>
     </w:rPr>
   </w:style>
-  <w:style w:type="paragraph" w:styleId="Heading6">
+  <w:style w:type="paragraph" w:styleId="Titre6">
     <w:name w:val="heading 6"/>
     <w:basedOn w:val="Normal"/>
     <w:next w:val="Normal"/>
-    <w:link w:val="Heading6Char"/>
+    <w:link w:val="Titre6Car"/>
     <w:uiPriority w:val="9"/>
     <w:unhideWhenUsed/>
     <w:qFormat/>
@@ -3221,11 +3221,11 @@
       <w:lang w:val="en-US"/>
     </w:rPr>
   </w:style>
-  <w:style w:type="paragraph" w:styleId="Heading7">
+  <w:style w:type="paragraph" w:styleId="Titre7">
     <w:name w:val="heading 7"/>
     <w:basedOn w:val="Normal"/>
     <w:next w:val="Normal"/>
-    <w:link w:val="Heading7Char"/>
+    <w:link w:val="Titre7Car"/>
     <w:uiPriority w:val="9"/>
     <w:unhideWhenUsed/>
     <w:qFormat/>
@@ -3244,11 +3244,11 @@
       <w:lang w:val="en-US"/>
     </w:rPr>
   </w:style>
-  <w:style w:type="paragraph" w:styleId="Heading8">
+  <w:style w:type="paragraph" w:styleId="Titre8">
     <w:name w:val="heading 8"/>
     <w:basedOn w:val="Normal"/>
     <w:next w:val="Normal"/>
-    <w:link w:val="Heading8Char"/>
+    <w:link w:val="Titre8Car"/>
     <w:uiPriority w:val="9"/>
     <w:unhideWhenUsed/>
     <w:qFormat/>
@@ -3267,11 +3267,11 @@
       <w:lang w:val="en-US"/>
     </w:rPr>
   </w:style>
-  <w:style w:type="paragraph" w:styleId="Heading9">
+  <w:style w:type="paragraph" w:styleId="Titre9">
     <w:name w:val="heading 9"/>
     <w:basedOn w:val="Normal"/>
     <w:next w:val="Normal"/>
-    <w:link w:val="Heading9Char"/>
+    <w:link w:val="Titre9Car"/>
     <w:uiPriority w:val="9"/>
     <w:unhideWhenUsed/>
     <w:qFormat/>
@@ -3292,13 +3292,13 @@
       <w:lang w:val="en-US"/>
     </w:rPr>
   </w:style>
-  <w:style w:type="character" w:default="1" w:styleId="DefaultParagraphFont">
+  <w:style w:type="character" w:default="1" w:styleId="Policepardfaut">
     <w:name w:val="Default Paragraph Font"/>
     <w:uiPriority w:val="1"/>
     <w:semiHidden/>
     <w:unhideWhenUsed/>
   </w:style>
-  <w:style w:type="table" w:default="1" w:styleId="TableNormal">
+  <w:style w:type="table" w:default="1" w:styleId="TableauNormal">
     <w:name w:val="Normal Table"/>
     <w:uiPriority w:val="99"/>
     <w:semiHidden/>
@@ -3313,16 +3313,16 @@
       </w:tblCellMar>
     </w:tblPr>
   </w:style>
-  <w:style w:type="numbering" w:default="1" w:styleId="NoList">
+  <w:style w:type="numbering" w:default="1" w:styleId="Aucuneliste">
     <w:name w:val="No List"/>
     <w:uiPriority w:val="99"/>
     <w:semiHidden/>
     <w:unhideWhenUsed/>
   </w:style>
-  <w:style w:type="character" w:customStyle="1" w:styleId="Heading1Char">
-    <w:name w:val="Heading 1 Char"/>
-    <w:basedOn w:val="DefaultParagraphFont"/>
-    <w:link w:val="Heading1"/>
+  <w:style w:type="character" w:customStyle="1" w:styleId="Titre1Car">
+    <w:name w:val="Titre 1 Car"/>
+    <w:basedOn w:val="Policepardfaut"/>
+    <w:link w:val="Titre1"/>
     <w:uiPriority w:val="9"/>
     <w:rsid w:val="00E6464C"/>
     <w:rPr>
@@ -3332,7 +3332,7 @@
       <w:szCs w:val="32"/>
     </w:rPr>
   </w:style>
-  <w:style w:type="paragraph" w:styleId="ListParagraph">
+  <w:style w:type="paragraph" w:styleId="Paragraphedeliste">
     <w:name w:val="List Paragraph"/>
     <w:basedOn w:val="Normal"/>
     <w:uiPriority w:val="34"/>
@@ -3343,11 +3343,11 @@
       <w:contextualSpacing/>
     </w:pPr>
   </w:style>
-  <w:style w:type="paragraph" w:styleId="Title">
+  <w:style w:type="paragraph" w:styleId="Titre">
     <w:name w:val="Title"/>
     <w:basedOn w:val="Normal"/>
     <w:next w:val="Normal"/>
-    <w:link w:val="TitleChar"/>
+    <w:link w:val="TitreCar"/>
     <w:uiPriority w:val="10"/>
     <w:qFormat/>
     <w:rsid w:val="41FBA8AD"/>
@@ -3361,10 +3361,10 @@
       <w:szCs w:val="56"/>
     </w:rPr>
   </w:style>
-  <w:style w:type="character" w:customStyle="1" w:styleId="TitleChar">
-    <w:name w:val="Title Char"/>
-    <w:basedOn w:val="DefaultParagraphFont"/>
-    <w:link w:val="Title"/>
+  <w:style w:type="character" w:customStyle="1" w:styleId="TitreCar">
+    <w:name w:val="Titre Car"/>
+    <w:basedOn w:val="Policepardfaut"/>
+    <w:link w:val="Titre"/>
     <w:uiPriority w:val="10"/>
     <w:rsid w:val="00AC68E3"/>
     <w:rPr>
@@ -3374,10 +3374,10 @@
       <w:lang w:val="en-US"/>
     </w:rPr>
   </w:style>
-  <w:style w:type="character" w:customStyle="1" w:styleId="Heading2Char">
-    <w:name w:val="Heading 2 Char"/>
-    <w:basedOn w:val="DefaultParagraphFont"/>
-    <w:link w:val="Heading2"/>
+  <w:style w:type="character" w:customStyle="1" w:styleId="Titre2Car">
+    <w:name w:val="Titre 2 Car"/>
+    <w:basedOn w:val="Policepardfaut"/>
+    <w:link w:val="Titre2"/>
     <w:uiPriority w:val="9"/>
     <w:rsid w:val="00AC68E3"/>
     <w:rPr>
@@ -3387,10 +3387,10 @@
       <w:szCs w:val="26"/>
     </w:rPr>
   </w:style>
-  <w:style w:type="character" w:customStyle="1" w:styleId="Heading3Char">
-    <w:name w:val="Heading 3 Char"/>
-    <w:basedOn w:val="DefaultParagraphFont"/>
-    <w:link w:val="Heading3"/>
+  <w:style w:type="character" w:customStyle="1" w:styleId="Titre3Car">
+    <w:name w:val="Titre 3 Car"/>
+    <w:basedOn w:val="Policepardfaut"/>
+    <w:link w:val="Titre3"/>
     <w:uiPriority w:val="9"/>
     <w:rsid w:val="002F04D0"/>
     <w:rPr>
@@ -3401,9 +3401,9 @@
       <w:lang w:val="en-US"/>
     </w:rPr>
   </w:style>
-  <w:style w:type="paragraph" w:styleId="TOCHeading">
+  <w:style w:type="paragraph" w:styleId="En-ttedetabledesmatires">
     <w:name w:val="TOC Heading"/>
-    <w:basedOn w:val="Heading1"/>
+    <w:basedOn w:val="Titre1"/>
     <w:next w:val="Normal"/>
     <w:uiPriority w:val="39"/>
     <w:unhideWhenUsed/>
@@ -3413,7 +3413,7 @@
       <w:lang w:eastAsia="en-GB"/>
     </w:rPr>
   </w:style>
-  <w:style w:type="paragraph" w:styleId="TOC1">
+  <w:style w:type="paragraph" w:styleId="TM1">
     <w:name w:val="toc 1"/>
     <w:basedOn w:val="Normal"/>
     <w:next w:val="Normal"/>
@@ -3424,7 +3424,7 @@
       <w:spacing w:after="100"/>
     </w:pPr>
   </w:style>
-  <w:style w:type="paragraph" w:styleId="TOC2">
+  <w:style w:type="paragraph" w:styleId="TM2">
     <w:name w:val="toc 2"/>
     <w:basedOn w:val="Normal"/>
     <w:next w:val="Normal"/>
@@ -3436,7 +3436,7 @@
       <w:ind w:left="220"/>
     </w:pPr>
   </w:style>
-  <w:style w:type="paragraph" w:styleId="TOC3">
+  <w:style w:type="paragraph" w:styleId="TM3">
     <w:name w:val="toc 3"/>
     <w:basedOn w:val="Normal"/>
     <w:next w:val="Normal"/>
@@ -3448,9 +3448,9 @@
       <w:ind w:left="440"/>
     </w:pPr>
   </w:style>
-  <w:style w:type="character" w:styleId="Hyperlink">
+  <w:style w:type="character" w:styleId="Lienhypertexte">
     <w:name w:val="Hyperlink"/>
-    <w:basedOn w:val="DefaultParagraphFont"/>
+    <w:basedOn w:val="Policepardfaut"/>
     <w:uiPriority w:val="99"/>
     <w:unhideWhenUsed/>
     <w:rsid w:val="002F04D0"/>
@@ -3459,9 +3459,9 @@
       <w:u w:val="single"/>
     </w:rPr>
   </w:style>
-  <w:style w:type="character" w:styleId="SubtleReference">
+  <w:style w:type="character" w:styleId="Rfrencelgre">
     <w:name w:val="Subtle Reference"/>
-    <w:basedOn w:val="DefaultParagraphFont"/>
+    <w:basedOn w:val="Policepardfaut"/>
     <w:uiPriority w:val="31"/>
     <w:qFormat/>
     <w:rsid w:val="002F04D0"/>
@@ -3470,7 +3470,7 @@
       <w:color w:val="5A5A5A" w:themeColor="text1" w:themeTint="A5"/>
     </w:rPr>
   </w:style>
-  <w:style w:type="paragraph" w:styleId="NoSpacing">
+  <w:style w:type="paragraph" w:styleId="Sansinterligne">
     <w:name w:val="No Spacing"/>
     <w:uiPriority w:val="1"/>
     <w:qFormat/>
@@ -3479,9 +3479,9 @@
       <w:spacing w:after="0" w:line="240" w:lineRule="auto"/>
     </w:pPr>
   </w:style>
-  <w:style w:type="character" w:styleId="IntenseEmphasis">
+  <w:style w:type="character" w:styleId="Accentuationintense">
     <w:name w:val="Intense Emphasis"/>
-    <w:basedOn w:val="DefaultParagraphFont"/>
+    <w:basedOn w:val="Policepardfaut"/>
     <w:uiPriority w:val="21"/>
     <w:qFormat/>
     <w:rsid w:val="00F4305D"/>
@@ -3491,9 +3491,9 @@
       <w:color w:val="4472C4" w:themeColor="accent1"/>
     </w:rPr>
   </w:style>
-  <w:style w:type="character" w:styleId="Strong">
+  <w:style w:type="character" w:styleId="lev">
     <w:name w:val="Strong"/>
-    <w:basedOn w:val="DefaultParagraphFont"/>
+    <w:basedOn w:val="Policepardfaut"/>
     <w:uiPriority w:val="22"/>
     <w:qFormat/>
     <w:rsid w:val="00F4305D"/>
@@ -3502,9 +3502,9 @@
       <w:bCs/>
     </w:rPr>
   </w:style>
-  <w:style w:type="character" w:styleId="IntenseReference">
+  <w:style w:type="character" w:styleId="Rfrenceintense">
     <w:name w:val="Intense Reference"/>
-    <w:basedOn w:val="DefaultParagraphFont"/>
+    <w:basedOn w:val="Policepardfaut"/>
     <w:uiPriority w:val="32"/>
     <w:qFormat/>
     <w:rsid w:val="00F4305D"/>
@@ -3516,10 +3516,10 @@
       <w:spacing w:val="5"/>
     </w:rPr>
   </w:style>
-  <w:style w:type="paragraph" w:styleId="Header">
+  <w:style w:type="paragraph" w:styleId="En-tte">
     <w:name w:val="header"/>
     <w:basedOn w:val="Normal"/>
-    <w:link w:val="HeaderChar"/>
+    <w:link w:val="En-tteCar"/>
     <w:uiPriority w:val="99"/>
     <w:unhideWhenUsed/>
     <w:rsid w:val="41FBA8AD"/>
@@ -3531,20 +3531,20 @@
       <w:spacing w:after="0"/>
     </w:pPr>
   </w:style>
-  <w:style w:type="character" w:customStyle="1" w:styleId="HeaderChar">
-    <w:name w:val="Header Char"/>
-    <w:basedOn w:val="DefaultParagraphFont"/>
-    <w:link w:val="Header"/>
+  <w:style w:type="character" w:customStyle="1" w:styleId="En-tteCar">
+    <w:name w:val="En-tête Car"/>
+    <w:basedOn w:val="Policepardfaut"/>
+    <w:link w:val="En-tte"/>
     <w:uiPriority w:val="99"/>
     <w:rsid w:val="006D1F94"/>
     <w:rPr>
       <w:lang w:val="en-US"/>
     </w:rPr>
   </w:style>
-  <w:style w:type="paragraph" w:styleId="Footer">
+  <w:style w:type="paragraph" w:styleId="Pieddepage">
     <w:name w:val="footer"/>
     <w:basedOn w:val="Normal"/>
-    <w:link w:val="FooterChar"/>
+    <w:link w:val="PieddepageCar"/>
     <w:uiPriority w:val="99"/>
     <w:unhideWhenUsed/>
     <w:rsid w:val="41FBA8AD"/>
@@ -3556,19 +3556,19 @@
       <w:spacing w:after="0"/>
     </w:pPr>
   </w:style>
-  <w:style w:type="character" w:customStyle="1" w:styleId="FooterChar">
-    <w:name w:val="Footer Char"/>
-    <w:basedOn w:val="DefaultParagraphFont"/>
-    <w:link w:val="Footer"/>
+  <w:style w:type="character" w:customStyle="1" w:styleId="PieddepageCar">
+    <w:name w:val="Pied de page Car"/>
+    <w:basedOn w:val="Policepardfaut"/>
+    <w:link w:val="Pieddepage"/>
     <w:uiPriority w:val="99"/>
     <w:rsid w:val="006D1F94"/>
     <w:rPr>
       <w:lang w:val="en-US"/>
     </w:rPr>
   </w:style>
-  <w:style w:type="table" w:styleId="TableGrid">
+  <w:style w:type="table" w:styleId="Grilledutableau">
     <w:name w:val="Table Grid"/>
-    <w:basedOn w:val="TableNormal"/>
+    <w:basedOn w:val="TableauNormal"/>
     <w:uiPriority w:val="59"/>
     <w:rsid w:val="006D1F94"/>
     <w:pPr>
@@ -3585,7 +3585,7 @@
       </w:tblBorders>
     </w:tblPr>
   </w:style>
-  <w:style w:type="paragraph" w:styleId="Caption">
+  <w:style w:type="paragraph" w:styleId="Lgende">
     <w:name w:val="caption"/>
     <w:basedOn w:val="Normal"/>
     <w:next w:val="Normal"/>
@@ -3604,11 +3604,11 @@
       <w:szCs w:val="18"/>
     </w:rPr>
   </w:style>
-  <w:style w:type="paragraph" w:styleId="Subtitle">
+  <w:style w:type="paragraph" w:styleId="Sous-titre">
     <w:name w:val="Subtitle"/>
     <w:basedOn w:val="Normal"/>
     <w:next w:val="Normal"/>
-    <w:link w:val="SubtitleChar"/>
+    <w:link w:val="Sous-titreCar"/>
     <w:uiPriority w:val="11"/>
     <w:qFormat/>
     <w:rsid w:val="54B6FB58"/>
@@ -3617,10 +3617,10 @@
       <w:color w:val="5A5A5A"/>
     </w:rPr>
   </w:style>
-  <w:style w:type="character" w:customStyle="1" w:styleId="SubtitleChar">
-    <w:name w:val="Subtitle Char"/>
-    <w:basedOn w:val="DefaultParagraphFont"/>
-    <w:link w:val="Subtitle"/>
+  <w:style w:type="character" w:customStyle="1" w:styleId="Sous-titreCar">
+    <w:name w:val="Sous-titre Car"/>
+    <w:basedOn w:val="Policepardfaut"/>
+    <w:link w:val="Sous-titre"/>
     <w:uiPriority w:val="11"/>
     <w:rsid w:val="00F243E1"/>
     <w:rPr>
@@ -3629,10 +3629,10 @@
       <w:lang w:val="fr-FR"/>
     </w:rPr>
   </w:style>
-  <w:style w:type="character" w:customStyle="1" w:styleId="Heading4Char">
-    <w:name w:val="Heading 4 Char"/>
-    <w:basedOn w:val="DefaultParagraphFont"/>
-    <w:link w:val="Heading4"/>
+  <w:style w:type="character" w:customStyle="1" w:styleId="Titre4Car">
+    <w:name w:val="Titre 4 Car"/>
+    <w:basedOn w:val="Policepardfaut"/>
+    <w:link w:val="Titre4"/>
     <w:uiPriority w:val="9"/>
     <w:rsid w:val="000964CE"/>
     <w:rPr>
@@ -3643,10 +3643,10 @@
       <w:lang w:val="en-US"/>
     </w:rPr>
   </w:style>
-  <w:style w:type="character" w:customStyle="1" w:styleId="Heading5Char">
-    <w:name w:val="Heading 5 Char"/>
-    <w:basedOn w:val="DefaultParagraphFont"/>
-    <w:link w:val="Heading5"/>
+  <w:style w:type="character" w:customStyle="1" w:styleId="Titre5Car">
+    <w:name w:val="Titre 5 Car"/>
+    <w:basedOn w:val="Policepardfaut"/>
+    <w:link w:val="Titre5"/>
     <w:uiPriority w:val="9"/>
     <w:rsid w:val="000964CE"/>
     <w:rPr>
@@ -3655,10 +3655,10 @@
       <w:lang w:val="en-US"/>
     </w:rPr>
   </w:style>
-  <w:style w:type="character" w:customStyle="1" w:styleId="Heading6Char">
-    <w:name w:val="Heading 6 Char"/>
-    <w:basedOn w:val="DefaultParagraphFont"/>
-    <w:link w:val="Heading6"/>
+  <w:style w:type="character" w:customStyle="1" w:styleId="Titre6Car">
+    <w:name w:val="Titre 6 Car"/>
+    <w:basedOn w:val="Policepardfaut"/>
+    <w:link w:val="Titre6"/>
     <w:uiPriority w:val="9"/>
     <w:rsid w:val="000964CE"/>
     <w:rPr>
@@ -3667,10 +3667,10 @@
       <w:lang w:val="en-US"/>
     </w:rPr>
   </w:style>
-  <w:style w:type="character" w:customStyle="1" w:styleId="Heading7Char">
-    <w:name w:val="Heading 7 Char"/>
-    <w:basedOn w:val="DefaultParagraphFont"/>
-    <w:link w:val="Heading7"/>
+  <w:style w:type="character" w:customStyle="1" w:styleId="Titre7Car">
+    <w:name w:val="Titre 7 Car"/>
+    <w:basedOn w:val="Policepardfaut"/>
+    <w:link w:val="Titre7"/>
     <w:uiPriority w:val="9"/>
     <w:rsid w:val="000964CE"/>
     <w:rPr>
@@ -3681,10 +3681,10 @@
       <w:lang w:val="en-US"/>
     </w:rPr>
   </w:style>
-  <w:style w:type="character" w:customStyle="1" w:styleId="Heading8Char">
-    <w:name w:val="Heading 8 Char"/>
-    <w:basedOn w:val="DefaultParagraphFont"/>
-    <w:link w:val="Heading8"/>
+  <w:style w:type="character" w:customStyle="1" w:styleId="Titre8Car">
+    <w:name w:val="Titre 8 Car"/>
+    <w:basedOn w:val="Policepardfaut"/>
+    <w:link w:val="Titre8"/>
     <w:uiPriority w:val="9"/>
     <w:rsid w:val="000964CE"/>
     <w:rPr>
@@ -3695,10 +3695,10 @@
       <w:lang w:val="en-US"/>
     </w:rPr>
   </w:style>
-  <w:style w:type="character" w:customStyle="1" w:styleId="Heading9Char">
-    <w:name w:val="Heading 9 Char"/>
-    <w:basedOn w:val="DefaultParagraphFont"/>
-    <w:link w:val="Heading9"/>
+  <w:style w:type="character" w:customStyle="1" w:styleId="Titre9Car">
+    <w:name w:val="Titre 9 Car"/>
+    <w:basedOn w:val="Policepardfaut"/>
+    <w:link w:val="Titre9"/>
     <w:uiPriority w:val="9"/>
     <w:rsid w:val="000964CE"/>
     <w:rPr>
@@ -3711,11 +3711,11 @@
       <w:lang w:val="en-US"/>
     </w:rPr>
   </w:style>
-  <w:style w:type="paragraph" w:styleId="Quote">
+  <w:style w:type="paragraph" w:styleId="Citation">
     <w:name w:val="Quote"/>
     <w:basedOn w:val="Normal"/>
     <w:next w:val="Normal"/>
-    <w:link w:val="QuoteChar"/>
+    <w:link w:val="CitationCar"/>
     <w:uiPriority w:val="29"/>
     <w:qFormat/>
     <w:rsid w:val="000964CE"/>
@@ -3731,10 +3731,10 @@
       <w:lang w:val="en-US"/>
     </w:rPr>
   </w:style>
-  <w:style w:type="character" w:customStyle="1" w:styleId="QuoteChar">
-    <w:name w:val="Quote Char"/>
-    <w:basedOn w:val="DefaultParagraphFont"/>
-    <w:link w:val="Quote"/>
+  <w:style w:type="character" w:customStyle="1" w:styleId="CitationCar">
+    <w:name w:val="Citation Car"/>
+    <w:basedOn w:val="Policepardfaut"/>
+    <w:link w:val="Citation"/>
     <w:uiPriority w:val="29"/>
     <w:rsid w:val="000964CE"/>
     <w:rPr>
@@ -3744,11 +3744,11 @@
       <w:lang w:val="en-US"/>
     </w:rPr>
   </w:style>
-  <w:style w:type="paragraph" w:styleId="IntenseQuote">
+  <w:style w:type="paragraph" w:styleId="Citationintense">
     <w:name w:val="Intense Quote"/>
     <w:basedOn w:val="Normal"/>
     <w:next w:val="Normal"/>
-    <w:link w:val="IntenseQuoteChar"/>
+    <w:link w:val="CitationintenseCar"/>
     <w:uiPriority w:val="30"/>
     <w:qFormat/>
     <w:rsid w:val="000964CE"/>
@@ -3764,10 +3764,10 @@
       <w:lang w:val="en-US"/>
     </w:rPr>
   </w:style>
-  <w:style w:type="character" w:customStyle="1" w:styleId="IntenseQuoteChar">
-    <w:name w:val="Intense Quote Char"/>
-    <w:basedOn w:val="DefaultParagraphFont"/>
-    <w:link w:val="IntenseQuote"/>
+  <w:style w:type="character" w:customStyle="1" w:styleId="CitationintenseCar">
+    <w:name w:val="Citation intense Car"/>
+    <w:basedOn w:val="Policepardfaut"/>
+    <w:link w:val="Citationintense"/>
     <w:uiPriority w:val="30"/>
     <w:rsid w:val="000964CE"/>
     <w:rPr>
@@ -3777,7 +3777,7 @@
       <w:lang w:val="en-US"/>
     </w:rPr>
   </w:style>
-  <w:style w:type="paragraph" w:styleId="TOC4">
+  <w:style w:type="paragraph" w:styleId="TM4">
     <w:name w:val="toc 4"/>
     <w:basedOn w:val="Normal"/>
     <w:next w:val="Normal"/>
@@ -3792,7 +3792,7 @@
       <w:lang w:val="en-US"/>
     </w:rPr>
   </w:style>
-  <w:style w:type="paragraph" w:styleId="TOC5">
+  <w:style w:type="paragraph" w:styleId="TM5">
     <w:name w:val="toc 5"/>
     <w:basedOn w:val="Normal"/>
     <w:next w:val="Normal"/>
@@ -3807,7 +3807,7 @@
       <w:lang w:val="en-US"/>
     </w:rPr>
   </w:style>
-  <w:style w:type="paragraph" w:styleId="TOC6">
+  <w:style w:type="paragraph" w:styleId="TM6">
     <w:name w:val="toc 6"/>
     <w:basedOn w:val="Normal"/>
     <w:next w:val="Normal"/>
@@ -3822,7 +3822,7 @@
       <w:lang w:val="en-US"/>
     </w:rPr>
   </w:style>
-  <w:style w:type="paragraph" w:styleId="TOC7">
+  <w:style w:type="paragraph" w:styleId="TM7">
     <w:name w:val="toc 7"/>
     <w:basedOn w:val="Normal"/>
     <w:next w:val="Normal"/>
@@ -3837,7 +3837,7 @@
       <w:lang w:val="en-US"/>
     </w:rPr>
   </w:style>
-  <w:style w:type="paragraph" w:styleId="TOC8">
+  <w:style w:type="paragraph" w:styleId="TM8">
     <w:name w:val="toc 8"/>
     <w:basedOn w:val="Normal"/>
     <w:next w:val="Normal"/>
@@ -3852,7 +3852,7 @@
       <w:lang w:val="en-US"/>
     </w:rPr>
   </w:style>
-  <w:style w:type="paragraph" w:styleId="TOC9">
+  <w:style w:type="paragraph" w:styleId="TM9">
     <w:name w:val="toc 9"/>
     <w:basedOn w:val="Normal"/>
     <w:next w:val="Normal"/>
@@ -3867,10 +3867,10 @@
       <w:lang w:val="en-US"/>
     </w:rPr>
   </w:style>
-  <w:style w:type="paragraph" w:styleId="EndnoteText">
+  <w:style w:type="paragraph" w:styleId="Notedefin">
     <w:name w:val="endnote text"/>
     <w:basedOn w:val="Normal"/>
-    <w:link w:val="EndnoteTextChar"/>
+    <w:link w:val="NotedefinCar"/>
     <w:uiPriority w:val="99"/>
     <w:semiHidden/>
     <w:unhideWhenUsed/>
@@ -3884,10 +3884,10 @@
       <w:lang w:val="en-US"/>
     </w:rPr>
   </w:style>
-  <w:style w:type="character" w:customStyle="1" w:styleId="EndnoteTextChar">
-    <w:name w:val="Endnote Text Char"/>
-    <w:basedOn w:val="DefaultParagraphFont"/>
-    <w:link w:val="EndnoteText"/>
+  <w:style w:type="character" w:customStyle="1" w:styleId="NotedefinCar">
+    <w:name w:val="Note de fin Car"/>
+    <w:basedOn w:val="Policepardfaut"/>
+    <w:link w:val="Notedefin"/>
     <w:uiPriority w:val="99"/>
     <w:semiHidden/>
     <w:rsid w:val="000964CE"/>
@@ -3897,10 +3897,10 @@
       <w:lang w:val="en-US"/>
     </w:rPr>
   </w:style>
-  <w:style w:type="paragraph" w:styleId="FootnoteText">
+  <w:style w:type="paragraph" w:styleId="Notedebasdepage">
     <w:name w:val="footnote text"/>
     <w:basedOn w:val="Normal"/>
-    <w:link w:val="FootnoteTextChar"/>
+    <w:link w:val="NotedebasdepageCar"/>
     <w:uiPriority w:val="99"/>
     <w:semiHidden/>
     <w:unhideWhenUsed/>
@@ -3914,10 +3914,10 @@
       <w:lang w:val="en-US"/>
     </w:rPr>
   </w:style>
-  <w:style w:type="character" w:customStyle="1" w:styleId="FootnoteTextChar">
-    <w:name w:val="Footnote Text Char"/>
-    <w:basedOn w:val="DefaultParagraphFont"/>
-    <w:link w:val="FootnoteText"/>
+  <w:style w:type="character" w:customStyle="1" w:styleId="NotedebasdepageCar">
+    <w:name w:val="Note de bas de page Car"/>
+    <w:basedOn w:val="Policepardfaut"/>
+    <w:link w:val="Notedebasdepage"/>
     <w:uiPriority w:val="99"/>
     <w:semiHidden/>
     <w:rsid w:val="000964CE"/>
@@ -3927,7 +3927,7 @@
       <w:lang w:val="en-US"/>
     </w:rPr>
   </w:style>
-  <w:style w:type="paragraph" w:styleId="Revision">
+  <w:style w:type="paragraph" w:styleId="Rvision">
     <w:name w:val="Revision"/>
     <w:hidden/>
     <w:uiPriority w:val="99"/>

</xml_diff>